<commit_message>
added second crawler stage
</commit_message>
<xml_diff>
--- a/other_R_code/ArticleSelectionProcess.docx
+++ b/other_R_code/ArticleSelectionProcess.docx
@@ -1,6 +1,6 @@
 
 <file path=word/document.xml><?xml version="1.0" encoding="utf-8"?>
-<w:document xmlns:wpc="http://schemas.microsoft.com/office/word/2010/wordprocessingCanvas" xmlns:cx="http://schemas.microsoft.com/office/drawing/2014/chartex" xmlns:cx1="http://schemas.microsoft.com/office/drawing/2015/9/8/chartex" xmlns:cx2="http://schemas.microsoft.com/office/drawing/2015/10/21/chartex" xmlns:cx3="http://schemas.microsoft.com/office/drawing/2016/5/9/chartex" xmlns:cx4="http://schemas.microsoft.com/office/drawing/2016/5/10/chartex" xmlns:cx5="http://schemas.microsoft.com/office/drawing/2016/5/11/chartex" xmlns:cx6="http://schemas.microsoft.com/office/drawing/2016/5/12/chartex" xmlns:cx7="http://schemas.microsoft.com/office/drawing/2016/5/13/chartex" xmlns:cx8="http://schemas.microsoft.com/office/drawing/2016/5/14/chartex" xmlns:mc="http://schemas.openxmlformats.org/markup-compatibility/2006" xmlns:aink="http://schemas.microsoft.com/office/drawing/2016/ink" xmlns:am3d="http://schemas.microsoft.com/office/drawing/2017/model3d" xmlns:o="urn:schemas-microsoft-com:office:office" xmlns:r="http://schemas.openxmlformats.org/officeDocument/2006/relationships" xmlns:m="http://schemas.openxmlformats.org/officeDocument/2006/math" xmlns:v="urn:schemas-microsoft-com:vml" xmlns:wp14="http://schemas.microsoft.com/office/word/2010/wordprocessingDrawing" xmlns:wp="http://schemas.openxmlformats.org/drawingml/2006/wordprocessingDrawing" xmlns:w10="urn:schemas-microsoft-com:office:word" xmlns:w="http://schemas.openxmlformats.org/wordprocessingml/2006/main" xmlns:w14="http://schemas.microsoft.com/office/word/2010/wordml" xmlns:w15="http://schemas.microsoft.com/office/word/2012/wordml" xmlns:w16cid="http://schemas.microsoft.com/office/word/2016/wordml/cid" xmlns:w16se="http://schemas.microsoft.com/office/word/2015/wordml/symex" xmlns:wpg="http://schemas.microsoft.com/office/word/2010/wordprocessingGroup" xmlns:wpi="http://schemas.microsoft.com/office/word/2010/wordprocessingInk" xmlns:wne="http://schemas.microsoft.com/office/word/2006/wordml" xmlns:wps="http://schemas.microsoft.com/office/word/2010/wordprocessingShape" mc:Ignorable="w14 w15 w16se w16cid wp14">
+<w:document xmlns:wpc="http://schemas.microsoft.com/office/word/2010/wordprocessingCanvas" xmlns:mo="http://schemas.microsoft.com/office/mac/office/2008/main" xmlns:mc="http://schemas.openxmlformats.org/markup-compatibility/2006" xmlns:mv="urn:schemas-microsoft-com:mac:vml" xmlns:o="urn:schemas-microsoft-com:office:office" xmlns:r="http://schemas.openxmlformats.org/officeDocument/2006/relationships" xmlns:m="http://schemas.openxmlformats.org/officeDocument/2006/math" xmlns:v="urn:schemas-microsoft-com:vml" xmlns:wp14="http://schemas.microsoft.com/office/word/2010/wordprocessingDrawing" xmlns:wp="http://schemas.openxmlformats.org/drawingml/2006/wordprocessingDrawing" xmlns:w10="urn:schemas-microsoft-com:office:word" xmlns:w="http://schemas.openxmlformats.org/wordprocessingml/2006/main" xmlns:w14="http://schemas.microsoft.com/office/word/2010/wordml" xmlns:w15="http://schemas.microsoft.com/office/word/2012/wordml" xmlns:wpg="http://schemas.microsoft.com/office/word/2010/wordprocessingGroup" xmlns:wpi="http://schemas.microsoft.com/office/word/2010/wordprocessingInk" xmlns:wne="http://schemas.microsoft.com/office/word/2006/wordml" xmlns:wps="http://schemas.microsoft.com/office/word/2010/wordprocessingShape" mc:Ignorable="w14 w15 wp14">
   <w:body>
     <w:p>
       <w:pPr>
@@ -23,22 +23,23 @@
       <w:r>
         <w:rPr>
           <w:noProof/>
+          <w:lang w:val="en-US"/>
         </w:rPr>
         <mc:AlternateContent>
           <mc:Choice Requires="wps">
             <w:drawing>
-              <wp:anchor distT="0" distB="0" distL="114300" distR="114300" simplePos="0" relativeHeight="251664384" behindDoc="0" locked="0" layoutInCell="1" allowOverlap="1">
+              <wp:anchor distT="0" distB="0" distL="114300" distR="114300" simplePos="0" relativeHeight="251666432" behindDoc="0" locked="0" layoutInCell="1" allowOverlap="1" wp14:anchorId="48F14F04" wp14:editId="1C082269">
                 <wp:simplePos x="0" y="0"/>
                 <wp:positionH relativeFrom="column">
-                  <wp:posOffset>1768843</wp:posOffset>
+                  <wp:posOffset>5189855</wp:posOffset>
                 </wp:positionH>
                 <wp:positionV relativeFrom="paragraph">
-                  <wp:posOffset>166800</wp:posOffset>
+                  <wp:posOffset>194945</wp:posOffset>
                 </wp:positionV>
-                <wp:extent cx="1828800" cy="471948"/>
-                <wp:effectExtent l="0" t="0" r="12700" b="10795"/>
+                <wp:extent cx="1710690" cy="471805"/>
+                <wp:effectExtent l="0" t="0" r="16510" b="36195"/>
                 <wp:wrapNone/>
-                <wp:docPr id="4" name="Text Box 4"/>
+                <wp:docPr id="5" name="Text Box 5"/>
                 <wp:cNvGraphicFramePr/>
                 <a:graphic xmlns:a="http://schemas.openxmlformats.org/drawingml/2006/main">
                   <a:graphicData uri="http://schemas.microsoft.com/office/word/2010/wordprocessingShape">
@@ -47,7 +48,7 @@
                       <wps:spPr>
                         <a:xfrm>
                           <a:off x="0" y="0"/>
-                          <a:ext cx="1828800" cy="471948"/>
+                          <a:ext cx="1710690" cy="471805"/>
                         </a:xfrm>
                         <a:prstGeom prst="rect">
                           <a:avLst/>
@@ -68,13 +69,7 @@
                               <w:jc w:val="center"/>
                             </w:pPr>
                             <w:r>
-                              <w:t>Classified articles</w:t>
-                            </w:r>
-                            <w:r>
-                              <w:t xml:space="preserve"> by coders</w:t>
-                            </w:r>
-                            <w:r>
-                              <w:t xml:space="preserve"> from initial search</w:t>
+                              <w:t>Unclassified articles from initial search</w:t>
                             </w:r>
                           </w:p>
                         </w:txbxContent>
@@ -99,11 +94,11 @@
           </mc:Choice>
           <mc:Fallback>
             <w:pict>
-              <v:shapetype id="_x0000_t202" coordsize="21600,21600" o:spt="202" path="m,l,21600r21600,l21600,xe">
+              <v:shapetype w14:anchorId="48F14F04" id="_x0000_t202" coordsize="21600,21600" o:spt="202" path="m0,0l0,21600,21600,21600,21600,0xe">
                 <v:stroke joinstyle="miter"/>
                 <v:path gradientshapeok="t" o:connecttype="rect"/>
               </v:shapetype>
-              <v:shape id="Text Box 4" o:spid="_x0000_s1026" type="#_x0000_t202" style="position:absolute;margin-left:139.3pt;margin-top:13.15pt;width:2in;height:37.15pt;z-index:251664384;visibility:visible;mso-wrap-style:square;mso-width-percent:0;mso-height-percent:0;mso-wrap-distance-left:9pt;mso-wrap-distance-top:0;mso-wrap-distance-right:9pt;mso-wrap-distance-bottom:0;mso-position-horizontal:absolute;mso-position-horizontal-relative:text;mso-position-vertical:absolute;mso-position-vertical-relative:text;mso-width-percent:0;mso-height-percent:0;mso-width-relative:margin;mso-height-relative:margin;v-text-anchor:top" o:gfxdata="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" fillcolor="white [3201]" strokeweight=".5pt">
+              <v:shape id="Text Box 5" o:spid="_x0000_s1026" type="#_x0000_t202" style="position:absolute;margin-left:408.65pt;margin-top:15.35pt;width:134.7pt;height:37.15pt;z-index:251666432;visibility:visible;mso-wrap-style:square;mso-width-percent:0;mso-height-percent:0;mso-wrap-distance-left:9pt;mso-wrap-distance-top:0;mso-wrap-distance-right:9pt;mso-wrap-distance-bottom:0;mso-position-horizontal:absolute;mso-position-horizontal-relative:text;mso-position-vertical:absolute;mso-position-vertical-relative:text;mso-width-percent:0;mso-height-percent:0;mso-width-relative:margin;mso-height-relative:margin;v-text-anchor:top" o:gfxdata="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" fillcolor="white [3201]" strokeweight=".5pt">
                 <v:textbox>
                   <w:txbxContent>
                     <w:p>
@@ -111,13 +106,7 @@
                         <w:jc w:val="center"/>
                       </w:pPr>
                       <w:r>
-                        <w:t>Classified articles</w:t>
-                      </w:r>
-                      <w:r>
-                        <w:t xml:space="preserve"> by coders</w:t>
-                      </w:r>
-                      <w:r>
-                        <w:t xml:space="preserve"> from initial search</w:t>
+                        <w:t>Unclassified articles from initial search</w:t>
                       </w:r>
                     </w:p>
                   </w:txbxContent>
@@ -127,25 +116,28 @@
           </mc:Fallback>
         </mc:AlternateContent>
       </w:r>
+    </w:p>
+    <w:p>
       <w:r>
         <w:rPr>
           <w:noProof/>
+          <w:lang w:val="en-US"/>
         </w:rPr>
         <mc:AlternateContent>
           <mc:Choice Requires="wps">
             <w:drawing>
-              <wp:anchor distT="0" distB="0" distL="114300" distR="114300" simplePos="0" relativeHeight="251666432" behindDoc="0" locked="0" layoutInCell="1" allowOverlap="1" wp14:anchorId="349D2A1A" wp14:editId="0C650136">
+              <wp:anchor distT="0" distB="0" distL="114300" distR="114300" simplePos="0" relativeHeight="251664384" behindDoc="0" locked="0" layoutInCell="1" allowOverlap="1" wp14:anchorId="507FDE09" wp14:editId="1C298038">
                 <wp:simplePos x="0" y="0"/>
                 <wp:positionH relativeFrom="column">
-                  <wp:posOffset>4999314</wp:posOffset>
+                  <wp:posOffset>1769745</wp:posOffset>
                 </wp:positionH>
                 <wp:positionV relativeFrom="paragraph">
-                  <wp:posOffset>167435</wp:posOffset>
+                  <wp:posOffset>10795</wp:posOffset>
                 </wp:positionV>
-                <wp:extent cx="1710813" cy="471805"/>
-                <wp:effectExtent l="0" t="0" r="16510" b="10795"/>
+                <wp:extent cx="1828800" cy="471948"/>
+                <wp:effectExtent l="0" t="0" r="25400" b="36195"/>
                 <wp:wrapNone/>
-                <wp:docPr id="5" name="Text Box 5"/>
+                <wp:docPr id="4" name="Text Box 4"/>
                 <wp:cNvGraphicFramePr/>
                 <a:graphic xmlns:a="http://schemas.openxmlformats.org/drawingml/2006/main">
                   <a:graphicData uri="http://schemas.microsoft.com/office/word/2010/wordprocessingShape">
@@ -154,7 +146,7 @@
                       <wps:spPr>
                         <a:xfrm>
                           <a:off x="0" y="0"/>
-                          <a:ext cx="1710813" cy="471805"/>
+                          <a:ext cx="1828800" cy="471948"/>
                         </a:xfrm>
                         <a:prstGeom prst="rect">
                           <a:avLst/>
@@ -175,12 +167,20 @@
                               <w:jc w:val="center"/>
                             </w:pPr>
                             <w:r>
-                              <w:t>Unclassified a</w:t>
-                            </w:r>
-                            <w:r>
-                              <w:t>rticles from initial search</w:t>
+                              <w:t>Classifi</w:t>
+                            </w:r>
+                            <w:bookmarkStart w:id="0" w:name="_GoBack"/>
+                            <w:r>
+                              <w:t>ed articles</w:t>
+                            </w:r>
+                            <w:r>
+                              <w:t xml:space="preserve"> by coders</w:t>
+                            </w:r>
+                            <w:r>
+                              <w:t xml:space="preserve"> from initial search</w:t>
                             </w:r>
                           </w:p>
+                          <w:bookmarkEnd w:id="0"/>
                         </w:txbxContent>
                       </wps:txbx>
                       <wps:bodyPr rot="0" spcFirstLastPara="0" vertOverflow="overflow" horzOverflow="overflow" vert="horz" wrap="square" lIns="91440" tIns="45720" rIns="91440" bIns="45720" numCol="1" spcCol="0" rtlCol="0" fromWordArt="0" anchor="t" anchorCtr="0" forceAA="0" compatLnSpc="1">
@@ -203,7 +203,7 @@
           </mc:Choice>
           <mc:Fallback>
             <w:pict>
-              <v:shape w14:anchorId="349D2A1A" id="Text Box 5" o:spid="_x0000_s1027" type="#_x0000_t202" style="position:absolute;margin-left:393.65pt;margin-top:13.2pt;width:134.7pt;height:37.15pt;z-index:251666432;visibility:visible;mso-wrap-style:square;mso-width-percent:0;mso-height-percent:0;mso-wrap-distance-left:9pt;mso-wrap-distance-top:0;mso-wrap-distance-right:9pt;mso-wrap-distance-bottom:0;mso-position-horizontal:absolute;mso-position-horizontal-relative:text;mso-position-vertical:absolute;mso-position-vertical-relative:text;mso-width-percent:0;mso-height-percent:0;mso-width-relative:margin;mso-height-relative:margin;v-text-anchor:top" o:gfxdata="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" fillcolor="white [3201]" strokeweight=".5pt">
+              <v:shape w14:anchorId="507FDE09" id="Text Box 4" o:spid="_x0000_s1027" type="#_x0000_t202" style="position:absolute;margin-left:139.35pt;margin-top:.85pt;width:2in;height:37.15pt;z-index:251664384;visibility:visible;mso-wrap-style:square;mso-width-percent:0;mso-height-percent:0;mso-wrap-distance-left:9pt;mso-wrap-distance-top:0;mso-wrap-distance-right:9pt;mso-wrap-distance-bottom:0;mso-position-horizontal:absolute;mso-position-horizontal-relative:text;mso-position-vertical:absolute;mso-position-vertical-relative:text;mso-width-percent:0;mso-height-percent:0;mso-width-relative:margin;mso-height-relative:margin;v-text-anchor:top" o:gfxdata="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" fillcolor="white [3201]" strokeweight=".5pt">
                 <v:textbox>
                   <w:txbxContent>
                     <w:p>
@@ -211,12 +211,20 @@
                         <w:jc w:val="center"/>
                       </w:pPr>
                       <w:r>
-                        <w:t>Unclassified a</w:t>
-                      </w:r>
-                      <w:r>
-                        <w:t>rticles from initial search</w:t>
+                        <w:t>Classifi</w:t>
+                      </w:r>
+                      <w:bookmarkStart w:id="1" w:name="_GoBack"/>
+                      <w:r>
+                        <w:t>ed articles</w:t>
+                      </w:r>
+                      <w:r>
+                        <w:t xml:space="preserve"> by coders</w:t>
+                      </w:r>
+                      <w:r>
+                        <w:t xml:space="preserve"> from initial search</w:t>
                       </w:r>
                     </w:p>
+                    <w:bookmarkEnd w:id="1"/>
                   </w:txbxContent>
                 </v:textbox>
               </v:shape>
@@ -224,16 +232,15 @@
           </mc:Fallback>
         </mc:AlternateContent>
       </w:r>
-    </w:p>
-    <w:p>
       <w:r>
         <w:rPr>
           <w:noProof/>
+          <w:lang w:val="en-US"/>
         </w:rPr>
         <mc:AlternateContent>
           <mc:Choice Requires="wps">
             <w:drawing>
-              <wp:anchor distT="0" distB="0" distL="114300" distR="114300" simplePos="0" relativeHeight="251689984" behindDoc="0" locked="0" layoutInCell="1" allowOverlap="1">
+              <wp:anchor distT="0" distB="0" distL="114300" distR="114300" simplePos="0" relativeHeight="251689984" behindDoc="0" locked="0" layoutInCell="1" allowOverlap="1" wp14:anchorId="4AD4288F" wp14:editId="4824C29A">
                 <wp:simplePos x="0" y="0"/>
                 <wp:positionH relativeFrom="column">
                   <wp:posOffset>810895</wp:posOffset>
@@ -283,13 +290,13 @@
               </wp:anchor>
             </w:drawing>
           </mc:Choice>
-          <mc:Fallback>
+          <mc:Fallback xmlns:w16se="http://schemas.microsoft.com/office/word/2015/wordml/symex" xmlns:w16cid="http://schemas.microsoft.com/office/word/2016/wordml/cid" xmlns:am3d="http://schemas.microsoft.com/office/drawing/2017/model3d" xmlns:aink="http://schemas.microsoft.com/office/drawing/2016/ink" xmlns:cx8="http://schemas.microsoft.com/office/drawing/2016/5/14/chartex" xmlns:cx7="http://schemas.microsoft.com/office/drawing/2016/5/13/chartex" xmlns:cx6="http://schemas.microsoft.com/office/drawing/2016/5/12/chartex" xmlns:cx5="http://schemas.microsoft.com/office/drawing/2016/5/11/chartex" xmlns:cx4="http://schemas.microsoft.com/office/drawing/2016/5/10/chartex" xmlns:cx3="http://schemas.microsoft.com/office/drawing/2016/5/9/chartex" xmlns:cx2="http://schemas.microsoft.com/office/drawing/2015/10/21/chartex" xmlns:cx1="http://schemas.microsoft.com/office/drawing/2015/9/8/chartex" xmlns:cx="http://schemas.microsoft.com/office/drawing/2014/chartex">
             <w:pict>
               <v:shapetype w14:anchorId="2B591B40" id="_x0000_t32" coordsize="21600,21600" o:spt="32" o:oned="t" path="m,l21600,21600e" filled="f">
                 <v:path arrowok="t" fillok="f" o:connecttype="none"/>
                 <o:lock v:ext="edit" shapetype="t"/>
               </v:shapetype>
-              <v:shape id="Straight Arrow Connector 24" o:spid="_x0000_s1026" type="#_x0000_t32" style="position:absolute;margin-left:63.85pt;margin-top:14.65pt;width:73.15pt;height:1.15pt;flip:y;z-index:251689984;visibility:visible;mso-wrap-style:square;mso-wrap-distance-left:9pt;mso-wrap-distance-top:0;mso-wrap-distance-right:9pt;mso-wrap-distance-bottom:0;mso-position-horizontal:absolute;mso-position-horizontal-relative:text;mso-position-vertical:absolute;mso-position-vertical-relative:text" o:gfxdata="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" strokecolor="black [3200]" strokeweight=".5pt">
+              <v:shape id="Straight Arrow Connector 24" o:spid="_x0000_s1026" type="#_x0000_t32" style="position:absolute;margin-left:63.85pt;margin-top:14.65pt;width:73.15pt;height:1.15pt;flip:y;z-index:251689984;visibility:visible;mso-wrap-style:square;mso-wrap-distance-left:9pt;mso-wrap-distance-top:0;mso-wrap-distance-right:9pt;mso-wrap-distance-bottom:0;mso-position-horizontal:absolute;mso-position-horizontal-relative:text;mso-position-vertical:absolute;mso-position-vertical-relative:text" o:gfxdata="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" strokecolor="black [3200]" strokeweight=".5pt">
                 <v:stroke endarrow="block" joinstyle="miter"/>
               </v:shape>
             </w:pict>
@@ -301,20 +308,21 @@
       <w:r>
         <w:rPr>
           <w:noProof/>
+          <w:lang w:val="en-US"/>
         </w:rPr>
         <mc:AlternateContent>
           <mc:Choice Requires="wps">
             <w:drawing>
-              <wp:anchor distT="0" distB="0" distL="114300" distR="114300" simplePos="0" relativeHeight="251688960" behindDoc="0" locked="0" layoutInCell="1" allowOverlap="1">
+              <wp:anchor distT="0" distB="0" distL="114300" distR="114300" simplePos="0" relativeHeight="251688960" behindDoc="0" locked="0" layoutInCell="1" allowOverlap="1" wp14:anchorId="454A60D1" wp14:editId="0BF0496D">
                 <wp:simplePos x="0" y="0"/>
                 <wp:positionH relativeFrom="column">
-                  <wp:posOffset>781665</wp:posOffset>
+                  <wp:posOffset>802005</wp:posOffset>
                 </wp:positionH>
                 <wp:positionV relativeFrom="paragraph">
-                  <wp:posOffset>15404</wp:posOffset>
+                  <wp:posOffset>20319</wp:posOffset>
                 </wp:positionV>
-                <wp:extent cx="14748" cy="5825428"/>
-                <wp:effectExtent l="0" t="0" r="23495" b="17145"/>
+                <wp:extent cx="49530" cy="6022340"/>
+                <wp:effectExtent l="0" t="0" r="26670" b="22860"/>
                 <wp:wrapNone/>
                 <wp:docPr id="23" name="Straight Connector 23"/>
                 <wp:cNvGraphicFramePr/>
@@ -323,9 +331,9 @@
                     <wps:wsp>
                       <wps:cNvCnPr/>
                       <wps:spPr>
-                        <a:xfrm flipV="1">
+                        <a:xfrm flipH="1" flipV="1">
                           <a:off x="0" y="0"/>
-                          <a:ext cx="14748" cy="5825428"/>
+                          <a:ext cx="49530" cy="6022340"/>
                         </a:xfrm>
                         <a:prstGeom prst="line">
                           <a:avLst/>
@@ -360,7 +368,7 @@
           </mc:Choice>
           <mc:Fallback>
             <w:pict>
-              <v:line w14:anchorId="75DA9E0B" id="Straight Connector 23" o:spid="_x0000_s1026" style="position:absolute;flip:y;z-index:251688960;visibility:visible;mso-wrap-style:square;mso-width-percent:0;mso-height-percent:0;mso-wrap-distance-left:9pt;mso-wrap-distance-top:0;mso-wrap-distance-right:9pt;mso-wrap-distance-bottom:0;mso-position-horizontal:absolute;mso-position-horizontal-relative:text;mso-position-vertical:absolute;mso-position-vertical-relative:text;mso-width-percent:0;mso-height-percent:0;mso-width-relative:margin;mso-height-relative:margin" from="61.55pt,1.2pt" to="62.7pt,459.9pt" o:gfxdata="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" strokecolor="black [3200]" strokeweight=".5pt">
+              <v:line w14:anchorId="1F6F185E" id="Straight Connector 23" o:spid="_x0000_s1026" style="position:absolute;flip:x y;z-index:251688960;visibility:visible;mso-wrap-style:square;mso-width-percent:0;mso-height-percent:0;mso-wrap-distance-left:9pt;mso-wrap-distance-top:0;mso-wrap-distance-right:9pt;mso-wrap-distance-bottom:0;mso-position-horizontal:absolute;mso-position-horizontal-relative:text;mso-position-vertical:absolute;mso-position-vertical-relative:text;mso-width-percent:0;mso-height-percent:0;mso-width-relative:margin;mso-height-relative:margin" from="63.15pt,1.6pt" to="67.05pt,475.8pt" o:gfxdata="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" strokecolor="black [3200]" strokeweight=".5pt">
                 <v:stroke joinstyle="miter"/>
               </v:line>
             </w:pict>
@@ -372,17 +380,89 @@
       <w:r>
         <w:rPr>
           <w:noProof/>
+          <w:lang w:val="en-US"/>
         </w:rPr>
         <mc:AlternateContent>
           <mc:Choice Requires="wps">
             <w:drawing>
-              <wp:anchor distT="0" distB="0" distL="114300" distR="114300" simplePos="0" relativeHeight="251676672" behindDoc="0" locked="0" layoutInCell="1" allowOverlap="1">
+              <wp:anchor distT="0" distB="0" distL="114300" distR="114300" simplePos="0" relativeHeight="251675648" behindDoc="0" locked="0" layoutInCell="1" allowOverlap="1" wp14:anchorId="6F06AB8D" wp14:editId="3BE2EE1F">
                 <wp:simplePos x="0" y="0"/>
                 <wp:positionH relativeFrom="column">
-                  <wp:posOffset>4218039</wp:posOffset>
+                  <wp:posOffset>2796540</wp:posOffset>
                 </wp:positionH>
                 <wp:positionV relativeFrom="paragraph">
-                  <wp:posOffset>109568</wp:posOffset>
+                  <wp:posOffset>139065</wp:posOffset>
+                </wp:positionV>
+                <wp:extent cx="1327355" cy="206477"/>
+                <wp:effectExtent l="0" t="0" r="44450" b="60325"/>
+                <wp:wrapNone/>
+                <wp:docPr id="11" name="Straight Arrow Connector 11"/>
+                <wp:cNvGraphicFramePr/>
+                <a:graphic xmlns:a="http://schemas.openxmlformats.org/drawingml/2006/main">
+                  <a:graphicData uri="http://schemas.microsoft.com/office/word/2010/wordprocessingShape">
+                    <wps:wsp>
+                      <wps:cNvCnPr/>
+                      <wps:spPr>
+                        <a:xfrm>
+                          <a:off x="0" y="0"/>
+                          <a:ext cx="1327355" cy="206477"/>
+                        </a:xfrm>
+                        <a:prstGeom prst="straightConnector1">
+                          <a:avLst/>
+                        </a:prstGeom>
+                        <a:ln>
+                          <a:tailEnd type="triangle"/>
+                        </a:ln>
+                      </wps:spPr>
+                      <wps:style>
+                        <a:lnRef idx="1">
+                          <a:schemeClr val="dk1"/>
+                        </a:lnRef>
+                        <a:fillRef idx="0">
+                          <a:schemeClr val="dk1"/>
+                        </a:fillRef>
+                        <a:effectRef idx="0">
+                          <a:schemeClr val="dk1"/>
+                        </a:effectRef>
+                        <a:fontRef idx="minor">
+                          <a:schemeClr val="tx1"/>
+                        </a:fontRef>
+                      </wps:style>
+                      <wps:bodyPr/>
+                    </wps:wsp>
+                  </a:graphicData>
+                </a:graphic>
+              </wp:anchor>
+            </w:drawing>
+          </mc:Choice>
+          <mc:Fallback>
+            <w:pict>
+              <v:shapetype w14:anchorId="3D5482C6" id="_x0000_t32" coordsize="21600,21600" o:spt="32" o:oned="t" path="m0,0l21600,21600e" filled="f">
+                <v:path arrowok="t" fillok="f" o:connecttype="none"/>
+                <o:lock v:ext="edit" shapetype="t"/>
+              </v:shapetype>
+              <v:shape id="Straight Arrow Connector 11" o:spid="_x0000_s1026" type="#_x0000_t32" style="position:absolute;margin-left:220.2pt;margin-top:10.95pt;width:104.5pt;height:16.25pt;z-index:251675648;visibility:visible;mso-wrap-style:square;mso-wrap-distance-left:9pt;mso-wrap-distance-top:0;mso-wrap-distance-right:9pt;mso-wrap-distance-bottom:0;mso-position-horizontal:absolute;mso-position-horizontal-relative:text;mso-position-vertical:absolute;mso-position-vertical-relative:text" o:gfxdata="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" strokecolor="black [3200]" strokeweight=".5pt">
+                <v:stroke endarrow="block" joinstyle="miter"/>
+              </v:shape>
+            </w:pict>
+          </mc:Fallback>
+        </mc:AlternateContent>
+      </w:r>
+      <w:r>
+        <w:rPr>
+          <w:noProof/>
+          <w:lang w:val="en-US"/>
+        </w:rPr>
+        <mc:AlternateContent>
+          <mc:Choice Requires="wps">
+            <w:drawing>
+              <wp:anchor distT="0" distB="0" distL="114300" distR="114300" simplePos="0" relativeHeight="251676672" behindDoc="0" locked="0" layoutInCell="1" allowOverlap="1" wp14:anchorId="7841F6DB" wp14:editId="5FAB8809">
+                <wp:simplePos x="0" y="0"/>
+                <wp:positionH relativeFrom="column">
+                  <wp:posOffset>4396105</wp:posOffset>
+                </wp:positionH>
+                <wp:positionV relativeFrom="paragraph">
+                  <wp:posOffset>137160</wp:posOffset>
                 </wp:positionV>
                 <wp:extent cx="1651819" cy="221226"/>
                 <wp:effectExtent l="25400" t="0" r="12065" b="71120"/>
@@ -428,73 +508,7 @@
           </mc:Choice>
           <mc:Fallback>
             <w:pict>
-              <v:shape w14:anchorId="2DDE6C71" id="Straight Arrow Connector 12" o:spid="_x0000_s1026" type="#_x0000_t32" style="position:absolute;margin-left:332.15pt;margin-top:8.65pt;width:130.05pt;height:17.4pt;flip:x;z-index:251676672;visibility:visible;mso-wrap-style:square;mso-wrap-distance-left:9pt;mso-wrap-distance-top:0;mso-wrap-distance-right:9pt;mso-wrap-distance-bottom:0;mso-position-horizontal:absolute;mso-position-horizontal-relative:text;mso-position-vertical:absolute;mso-position-vertical-relative:text" o:gfxdata="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" strokecolor="black [3200]" strokeweight=".5pt">
-                <v:stroke endarrow="block" joinstyle="miter"/>
-              </v:shape>
-            </w:pict>
-          </mc:Fallback>
-        </mc:AlternateContent>
-      </w:r>
-      <w:r>
-        <w:rPr>
-          <w:noProof/>
-        </w:rPr>
-        <mc:AlternateContent>
-          <mc:Choice Requires="wps">
-            <w:drawing>
-              <wp:anchor distT="0" distB="0" distL="114300" distR="114300" simplePos="0" relativeHeight="251675648" behindDoc="0" locked="0" layoutInCell="1" allowOverlap="1">
-                <wp:simplePos x="0" y="0"/>
-                <wp:positionH relativeFrom="column">
-                  <wp:posOffset>2669457</wp:posOffset>
-                </wp:positionH>
-                <wp:positionV relativeFrom="paragraph">
-                  <wp:posOffset>124317</wp:posOffset>
-                </wp:positionV>
-                <wp:extent cx="1327355" cy="206477"/>
-                <wp:effectExtent l="0" t="0" r="44450" b="60325"/>
-                <wp:wrapNone/>
-                <wp:docPr id="11" name="Straight Arrow Connector 11"/>
-                <wp:cNvGraphicFramePr/>
-                <a:graphic xmlns:a="http://schemas.openxmlformats.org/drawingml/2006/main">
-                  <a:graphicData uri="http://schemas.microsoft.com/office/word/2010/wordprocessingShape">
-                    <wps:wsp>
-                      <wps:cNvCnPr/>
-                      <wps:spPr>
-                        <a:xfrm>
-                          <a:off x="0" y="0"/>
-                          <a:ext cx="1327355" cy="206477"/>
-                        </a:xfrm>
-                        <a:prstGeom prst="straightConnector1">
-                          <a:avLst/>
-                        </a:prstGeom>
-                        <a:ln>
-                          <a:tailEnd type="triangle"/>
-                        </a:ln>
-                      </wps:spPr>
-                      <wps:style>
-                        <a:lnRef idx="1">
-                          <a:schemeClr val="dk1"/>
-                        </a:lnRef>
-                        <a:fillRef idx="0">
-                          <a:schemeClr val="dk1"/>
-                        </a:fillRef>
-                        <a:effectRef idx="0">
-                          <a:schemeClr val="dk1"/>
-                        </a:effectRef>
-                        <a:fontRef idx="minor">
-                          <a:schemeClr val="tx1"/>
-                        </a:fontRef>
-                      </wps:style>
-                      <wps:bodyPr/>
-                    </wps:wsp>
-                  </a:graphicData>
-                </a:graphic>
-              </wp:anchor>
-            </w:drawing>
-          </mc:Choice>
-          <mc:Fallback>
-            <w:pict>
-              <v:shape w14:anchorId="7622A1F1" id="Straight Arrow Connector 11" o:spid="_x0000_s1026" type="#_x0000_t32" style="position:absolute;margin-left:210.2pt;margin-top:9.8pt;width:104.5pt;height:16.25pt;z-index:251675648;visibility:visible;mso-wrap-style:square;mso-wrap-distance-left:9pt;mso-wrap-distance-top:0;mso-wrap-distance-right:9pt;mso-wrap-distance-bottom:0;mso-position-horizontal:absolute;mso-position-horizontal-relative:text;mso-position-vertical:absolute;mso-position-vertical-relative:text" o:gfxdata="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" strokecolor="black [3200]" strokeweight=".5pt">
+              <v:shape w14:anchorId="423CB455" id="Straight Arrow Connector 12" o:spid="_x0000_s1026" type="#_x0000_t32" style="position:absolute;margin-left:346.15pt;margin-top:10.8pt;width:130.05pt;height:17.4pt;flip:x;z-index:251676672;visibility:visible;mso-wrap-style:square;mso-wrap-distance-left:9pt;mso-wrap-distance-top:0;mso-wrap-distance-right:9pt;mso-wrap-distance-bottom:0;mso-position-horizontal:absolute;mso-position-horizontal-relative:text;mso-position-vertical:absolute;mso-position-vertical-relative:text" o:gfxdata="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" strokecolor="black [3200]" strokeweight=".5pt">
                 <v:stroke endarrow="block" joinstyle="miter"/>
               </v:shape>
             </w:pict>
@@ -506,11 +520,133 @@
       <w:r>
         <w:rPr>
           <w:noProof/>
+          <w:lang w:val="en-US"/>
         </w:rPr>
         <mc:AlternateContent>
           <mc:Choice Requires="wps">
             <w:drawing>
-              <wp:anchor distT="0" distB="0" distL="114300" distR="114300" simplePos="0" relativeHeight="251659264" behindDoc="0" locked="0" layoutInCell="1" allowOverlap="1">
+              <wp:anchor distT="0" distB="0" distL="114300" distR="114300" simplePos="0" relativeHeight="251670528" behindDoc="0" locked="0" layoutInCell="1" allowOverlap="1" wp14:anchorId="3EB9B1A8" wp14:editId="24DB1791">
+                <wp:simplePos x="0" y="0"/>
+                <wp:positionH relativeFrom="column">
+                  <wp:posOffset>8276590</wp:posOffset>
+                </wp:positionH>
+                <wp:positionV relativeFrom="paragraph">
+                  <wp:posOffset>187325</wp:posOffset>
+                </wp:positionV>
+                <wp:extent cx="1518920" cy="855406"/>
+                <wp:effectExtent l="0" t="0" r="17780" b="8255"/>
+                <wp:wrapNone/>
+                <wp:docPr id="8" name="Text Box 8"/>
+                <wp:cNvGraphicFramePr/>
+                <a:graphic xmlns:a="http://schemas.openxmlformats.org/drawingml/2006/main">
+                  <a:graphicData uri="http://schemas.microsoft.com/office/word/2010/wordprocessingShape">
+                    <wps:wsp>
+                      <wps:cNvSpPr txBox="1"/>
+                      <wps:spPr>
+                        <a:xfrm>
+                          <a:off x="0" y="0"/>
+                          <a:ext cx="1518920" cy="855406"/>
+                        </a:xfrm>
+                        <a:prstGeom prst="rect">
+                          <a:avLst/>
+                        </a:prstGeom>
+                        <a:solidFill>
+                          <a:schemeClr val="lt1"/>
+                        </a:solidFill>
+                        <a:ln w="6350">
+                          <a:solidFill>
+                            <a:prstClr val="black"/>
+                          </a:solidFill>
+                        </a:ln>
+                      </wps:spPr>
+                      <wps:txbx>
+                        <w:txbxContent>
+                          <w:p>
+                            <w:pPr>
+                              <w:rPr>
+                                <w:b/>
+                              </w:rPr>
+                            </w:pPr>
+                            <w:r>
+                              <w:rPr>
+                                <w:b/>
+                              </w:rPr>
+                              <w:t>Evaluation</w:t>
+                            </w:r>
+                            <w:r>
+                              <w:rPr>
+                                <w:b/>
+                              </w:rPr>
+                              <w:t>:</w:t>
+                            </w:r>
+                          </w:p>
+                          <w:p>
+                            <w:r>
+                              <w:t>Capture-Recapture model on adding search terms</w:t>
+                            </w:r>
+                          </w:p>
+                        </w:txbxContent>
+                      </wps:txbx>
+                      <wps:bodyPr rot="0" spcFirstLastPara="0" vertOverflow="overflow" horzOverflow="overflow" vert="horz" wrap="square" lIns="91440" tIns="45720" rIns="91440" bIns="45720" numCol="1" spcCol="0" rtlCol="0" fromWordArt="0" anchor="t" anchorCtr="0" forceAA="0" compatLnSpc="1">
+                        <a:prstTxWarp prst="textNoShape">
+                          <a:avLst/>
+                        </a:prstTxWarp>
+                        <a:noAutofit/>
+                      </wps:bodyPr>
+                    </wps:wsp>
+                  </a:graphicData>
+                </a:graphic>
+                <wp14:sizeRelV relativeFrom="margin">
+                  <wp14:pctHeight>0</wp14:pctHeight>
+                </wp14:sizeRelV>
+              </wp:anchor>
+            </w:drawing>
+          </mc:Choice>
+          <mc:Fallback>
+            <w:pict>
+              <v:shape w14:anchorId="3EB9B1A8" id="Text Box 8" o:spid="_x0000_s1028" type="#_x0000_t202" style="position:absolute;margin-left:651.7pt;margin-top:14.75pt;width:119.6pt;height:67.35pt;z-index:251670528;visibility:visible;mso-wrap-style:square;mso-height-percent:0;mso-wrap-distance-left:9pt;mso-wrap-distance-top:0;mso-wrap-distance-right:9pt;mso-wrap-distance-bottom:0;mso-position-horizontal:absolute;mso-position-horizontal-relative:text;mso-position-vertical:absolute;mso-position-vertical-relative:text;mso-height-percent:0;mso-height-relative:margin;v-text-anchor:top" o:gfxdata="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" fillcolor="white [3201]" strokeweight=".5pt">
+                <v:textbox>
+                  <w:txbxContent>
+                    <w:p>
+                      <w:pPr>
+                        <w:rPr>
+                          <w:b/>
+                        </w:rPr>
+                      </w:pPr>
+                      <w:r>
+                        <w:rPr>
+                          <w:b/>
+                        </w:rPr>
+                        <w:t>Evaluation</w:t>
+                      </w:r>
+                      <w:r>
+                        <w:rPr>
+                          <w:b/>
+                        </w:rPr>
+                        <w:t>:</w:t>
+                      </w:r>
+                    </w:p>
+                    <w:p>
+                      <w:r>
+                        <w:t>Capture-Recapture model on adding search terms</w:t>
+                      </w:r>
+                    </w:p>
+                  </w:txbxContent>
+                </v:textbox>
+              </v:shape>
+            </w:pict>
+          </mc:Fallback>
+        </mc:AlternateContent>
+      </w:r>
+      <w:r>
+        <w:rPr>
+          <w:noProof/>
+          <w:lang w:val="en-US"/>
+        </w:rPr>
+        <mc:AlternateContent>
+          <mc:Choice Requires="wps">
+            <w:drawing>
+              <wp:anchor distT="0" distB="0" distL="114300" distR="114300" simplePos="0" relativeHeight="251659264" behindDoc="0" locked="0" layoutInCell="1" allowOverlap="1" wp14:anchorId="3394168D" wp14:editId="52CC0E4A">
                 <wp:simplePos x="0" y="0"/>
                 <wp:positionH relativeFrom="column">
                   <wp:posOffset>1224116</wp:posOffset>
@@ -602,7 +738,7 @@
           </mc:Choice>
           <mc:Fallback>
             <w:pict>
-              <v:shape id="Text Box 1" o:spid="_x0000_s1028" type="#_x0000_t202" style="position:absolute;margin-left:96.4pt;margin-top:13.7pt;width:492.35pt;height:65.05pt;z-index:251659264;visibility:visible;mso-wrap-style:square;mso-width-percent:0;mso-height-percent:0;mso-wrap-distance-left:9pt;mso-wrap-distance-top:0;mso-wrap-distance-right:9pt;mso-wrap-distance-bottom:0;mso-position-horizontal:absolute;mso-position-horizontal-relative:text;mso-position-vertical:absolute;mso-position-vertical-relative:text;mso-width-percent:0;mso-height-percent:0;mso-width-relative:margin;mso-height-relative:margin;v-text-anchor:top" o:gfxdata="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" fillcolor="white [3201]" strokeweight=".5pt">
+              <v:shape w14:anchorId="3394168D" id="Text Box 1" o:spid="_x0000_s1029" type="#_x0000_t202" style="position:absolute;margin-left:96.4pt;margin-top:13.7pt;width:492.35pt;height:65.05pt;z-index:251659264;visibility:visible;mso-wrap-style:square;mso-width-percent:0;mso-height-percent:0;mso-wrap-distance-left:9pt;mso-wrap-distance-top:0;mso-wrap-distance-right:9pt;mso-wrap-distance-bottom:0;mso-position-horizontal:absolute;mso-position-horizontal-relative:text;mso-position-vertical:absolute;mso-position-vertical-relative:text;mso-width-percent:0;mso-height-percent:0;mso-width-relative:margin;mso-height-relative:margin;v-text-anchor:top" o:gfxdata="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" fillcolor="white [3201]" strokeweight=".5pt">
                 <v:textbox>
                   <w:txbxContent>
                     <w:p>
@@ -637,126 +773,6 @@
                       </w:r>
                       <w:r>
                         <w:t>. This allows us to account for changes in the language and reporting.</w:t>
-                      </w:r>
-                    </w:p>
-                  </w:txbxContent>
-                </v:textbox>
-              </v:shape>
-            </w:pict>
-          </mc:Fallback>
-        </mc:AlternateContent>
-      </w:r>
-      <w:r>
-        <w:rPr>
-          <w:noProof/>
-        </w:rPr>
-        <mc:AlternateContent>
-          <mc:Choice Requires="wps">
-            <w:drawing>
-              <wp:anchor distT="0" distB="0" distL="114300" distR="114300" simplePos="0" relativeHeight="251670528" behindDoc="0" locked="0" layoutInCell="1" allowOverlap="1">
-                <wp:simplePos x="0" y="0"/>
-                <wp:positionH relativeFrom="column">
-                  <wp:posOffset>8288020</wp:posOffset>
-                </wp:positionH>
-                <wp:positionV relativeFrom="paragraph">
-                  <wp:posOffset>55798</wp:posOffset>
-                </wp:positionV>
-                <wp:extent cx="1518920" cy="855406"/>
-                <wp:effectExtent l="0" t="0" r="17780" b="8255"/>
-                <wp:wrapNone/>
-                <wp:docPr id="8" name="Text Box 8"/>
-                <wp:cNvGraphicFramePr/>
-                <a:graphic xmlns:a="http://schemas.openxmlformats.org/drawingml/2006/main">
-                  <a:graphicData uri="http://schemas.microsoft.com/office/word/2010/wordprocessingShape">
-                    <wps:wsp>
-                      <wps:cNvSpPr txBox="1"/>
-                      <wps:spPr>
-                        <a:xfrm>
-                          <a:off x="0" y="0"/>
-                          <a:ext cx="1518920" cy="855406"/>
-                        </a:xfrm>
-                        <a:prstGeom prst="rect">
-                          <a:avLst/>
-                        </a:prstGeom>
-                        <a:solidFill>
-                          <a:schemeClr val="lt1"/>
-                        </a:solidFill>
-                        <a:ln w="6350">
-                          <a:solidFill>
-                            <a:prstClr val="black"/>
-                          </a:solidFill>
-                        </a:ln>
-                      </wps:spPr>
-                      <wps:txbx>
-                        <w:txbxContent>
-                          <w:p>
-                            <w:pPr>
-                              <w:rPr>
-                                <w:b/>
-                              </w:rPr>
-                            </w:pPr>
-                            <w:r>
-                              <w:rPr>
-                                <w:b/>
-                              </w:rPr>
-                              <w:t>Evaluation</w:t>
-                            </w:r>
-                            <w:r>
-                              <w:rPr>
-                                <w:b/>
-                              </w:rPr>
-                              <w:t>:</w:t>
-                            </w:r>
-                          </w:p>
-                          <w:p>
-                            <w:r>
-                              <w:t>Capture-Recapture model on adding search terms</w:t>
-                            </w:r>
-                          </w:p>
-                        </w:txbxContent>
-                      </wps:txbx>
-                      <wps:bodyPr rot="0" spcFirstLastPara="0" vertOverflow="overflow" horzOverflow="overflow" vert="horz" wrap="square" lIns="91440" tIns="45720" rIns="91440" bIns="45720" numCol="1" spcCol="0" rtlCol="0" fromWordArt="0" anchor="t" anchorCtr="0" forceAA="0" compatLnSpc="1">
-                        <a:prstTxWarp prst="textNoShape">
-                          <a:avLst/>
-                        </a:prstTxWarp>
-                        <a:noAutofit/>
-                      </wps:bodyPr>
-                    </wps:wsp>
-                  </a:graphicData>
-                </a:graphic>
-                <wp14:sizeRelV relativeFrom="margin">
-                  <wp14:pctHeight>0</wp14:pctHeight>
-                </wp14:sizeRelV>
-              </wp:anchor>
-            </w:drawing>
-          </mc:Choice>
-          <mc:Fallback>
-            <w:pict>
-              <v:shape id="Text Box 8" o:spid="_x0000_s1029" type="#_x0000_t202" style="position:absolute;margin-left:652.6pt;margin-top:4.4pt;width:119.6pt;height:67.35pt;z-index:251670528;visibility:visible;mso-wrap-style:square;mso-height-percent:0;mso-wrap-distance-left:9pt;mso-wrap-distance-top:0;mso-wrap-distance-right:9pt;mso-wrap-distance-bottom:0;mso-position-horizontal:absolute;mso-position-horizontal-relative:text;mso-position-vertical:absolute;mso-position-vertical-relative:text;mso-height-percent:0;mso-height-relative:margin;v-text-anchor:top" o:gfxdata="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" fillcolor="white [3201]" strokeweight=".5pt">
-                <v:textbox>
-                  <w:txbxContent>
-                    <w:p>
-                      <w:pPr>
-                        <w:rPr>
-                          <w:b/>
-                        </w:rPr>
-                      </w:pPr>
-                      <w:r>
-                        <w:rPr>
-                          <w:b/>
-                        </w:rPr>
-                        <w:t>Evaluation</w:t>
-                      </w:r>
-                      <w:r>
-                        <w:rPr>
-                          <w:b/>
-                        </w:rPr>
-                        <w:t>:</w:t>
-                      </w:r>
-                    </w:p>
-                    <w:p>
-                      <w:r>
-                        <w:t>Capture-Recapture model on adding search terms</w:t>
                       </w:r>
                     </w:p>
                   </w:txbxContent>
@@ -772,11 +788,12 @@
       <w:r>
         <w:rPr>
           <w:noProof/>
+          <w:lang w:val="en-US"/>
         </w:rPr>
         <mc:AlternateContent>
           <mc:Choice Requires="wps">
             <w:drawing>
-              <wp:anchor distT="0" distB="0" distL="114300" distR="114300" simplePos="0" relativeHeight="251680768" behindDoc="0" locked="0" layoutInCell="1" allowOverlap="1">
+              <wp:anchor distT="0" distB="0" distL="114300" distR="114300" simplePos="0" relativeHeight="251680768" behindDoc="0" locked="0" layoutInCell="1" allowOverlap="1" wp14:anchorId="04FF10CE" wp14:editId="48346E00">
                 <wp:simplePos x="0" y="0"/>
                 <wp:positionH relativeFrom="column">
                   <wp:posOffset>7477432</wp:posOffset>
@@ -826,9 +843,9 @@
               </wp:anchor>
             </w:drawing>
           </mc:Choice>
-          <mc:Fallback>
+          <mc:Fallback xmlns:w16se="http://schemas.microsoft.com/office/word/2015/wordml/symex" xmlns:w16cid="http://schemas.microsoft.com/office/word/2016/wordml/cid" xmlns:am3d="http://schemas.microsoft.com/office/drawing/2017/model3d" xmlns:aink="http://schemas.microsoft.com/office/drawing/2016/ink" xmlns:cx8="http://schemas.microsoft.com/office/drawing/2016/5/14/chartex" xmlns:cx7="http://schemas.microsoft.com/office/drawing/2016/5/13/chartex" xmlns:cx6="http://schemas.microsoft.com/office/drawing/2016/5/12/chartex" xmlns:cx5="http://schemas.microsoft.com/office/drawing/2016/5/11/chartex" xmlns:cx4="http://schemas.microsoft.com/office/drawing/2016/5/10/chartex" xmlns:cx3="http://schemas.microsoft.com/office/drawing/2016/5/9/chartex" xmlns:cx2="http://schemas.microsoft.com/office/drawing/2015/10/21/chartex" xmlns:cx1="http://schemas.microsoft.com/office/drawing/2015/9/8/chartex" xmlns:cx="http://schemas.microsoft.com/office/drawing/2014/chartex">
             <w:pict>
-              <v:shape w14:anchorId="1036F749" id="Straight Arrow Connector 16" o:spid="_x0000_s1026" type="#_x0000_t32" style="position:absolute;margin-left:588.75pt;margin-top:14.6pt;width:61.55pt;height:0;z-index:251680768;visibility:visible;mso-wrap-style:square;mso-wrap-distance-left:9pt;mso-wrap-distance-top:0;mso-wrap-distance-right:9pt;mso-wrap-distance-bottom:0;mso-position-horizontal:absolute;mso-position-horizontal-relative:text;mso-position-vertical:absolute;mso-position-vertical-relative:text" o:gfxdata="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" strokecolor="black [3200]" strokeweight=".5pt">
+              <v:shape w14:anchorId="1036F749" id="Straight Arrow Connector 16" o:spid="_x0000_s1026" type="#_x0000_t32" style="position:absolute;margin-left:588.75pt;margin-top:14.6pt;width:61.55pt;height:0;z-index:251680768;visibility:visible;mso-wrap-style:square;mso-wrap-distance-left:9pt;mso-wrap-distance-top:0;mso-wrap-distance-right:9pt;mso-wrap-distance-bottom:0;mso-position-horizontal:absolute;mso-position-horizontal-relative:text;mso-position-vertical:absolute;mso-position-vertical-relative:text" o:gfxdata="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" strokecolor="black [3200]" strokeweight=".5pt">
                 <v:stroke endarrow="block" joinstyle="miter"/>
               </v:shape>
             </w:pict>
@@ -842,11 +859,12 @@
       <w:r>
         <w:rPr>
           <w:noProof/>
+          <w:lang w:val="en-US"/>
         </w:rPr>
         <mc:AlternateContent>
           <mc:Choice Requires="wps">
             <w:drawing>
-              <wp:anchor distT="0" distB="0" distL="114300" distR="114300" simplePos="0" relativeHeight="251677696" behindDoc="0" locked="0" layoutInCell="1" allowOverlap="1">
+              <wp:anchor distT="0" distB="0" distL="114300" distR="114300" simplePos="0" relativeHeight="251677696" behindDoc="0" locked="0" layoutInCell="1" allowOverlap="1" wp14:anchorId="1E6CD490" wp14:editId="502354A1">
                 <wp:simplePos x="0" y="0"/>
                 <wp:positionH relativeFrom="column">
                   <wp:posOffset>4409768</wp:posOffset>
@@ -896,9 +914,9 @@
               </wp:anchor>
             </w:drawing>
           </mc:Choice>
-          <mc:Fallback>
+          <mc:Fallback xmlns:w16se="http://schemas.microsoft.com/office/word/2015/wordml/symex" xmlns:w16cid="http://schemas.microsoft.com/office/word/2016/wordml/cid" xmlns:am3d="http://schemas.microsoft.com/office/drawing/2017/model3d" xmlns:aink="http://schemas.microsoft.com/office/drawing/2016/ink" xmlns:cx8="http://schemas.microsoft.com/office/drawing/2016/5/14/chartex" xmlns:cx7="http://schemas.microsoft.com/office/drawing/2016/5/13/chartex" xmlns:cx6="http://schemas.microsoft.com/office/drawing/2016/5/12/chartex" xmlns:cx5="http://schemas.microsoft.com/office/drawing/2016/5/11/chartex" xmlns:cx4="http://schemas.microsoft.com/office/drawing/2016/5/10/chartex" xmlns:cx3="http://schemas.microsoft.com/office/drawing/2016/5/9/chartex" xmlns:cx2="http://schemas.microsoft.com/office/drawing/2015/10/21/chartex" xmlns:cx1="http://schemas.microsoft.com/office/drawing/2015/9/8/chartex" xmlns:cx="http://schemas.microsoft.com/office/drawing/2014/chartex">
             <w:pict>
-              <v:shape w14:anchorId="2C27C112" id="Straight Arrow Connector 13" o:spid="_x0000_s1026" type="#_x0000_t32" style="position:absolute;margin-left:347.25pt;margin-top:9pt;width:0;height:17.4pt;z-index:251677696;visibility:visible;mso-wrap-style:square;mso-wrap-distance-left:9pt;mso-wrap-distance-top:0;mso-wrap-distance-right:9pt;mso-wrap-distance-bottom:0;mso-position-horizontal:absolute;mso-position-horizontal-relative:text;mso-position-vertical:absolute;mso-position-vertical-relative:text" o:gfxdata="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" strokecolor="black [3200]" strokeweight=".5pt">
+              <v:shape w14:anchorId="2C27C112" id="Straight Arrow Connector 13" o:spid="_x0000_s1026" type="#_x0000_t32" style="position:absolute;margin-left:347.25pt;margin-top:9pt;width:0;height:17.4pt;z-index:251677696;visibility:visible;mso-wrap-style:square;mso-wrap-distance-left:9pt;mso-wrap-distance-top:0;mso-wrap-distance-right:9pt;mso-wrap-distance-bottom:0;mso-position-horizontal:absolute;mso-position-horizontal-relative:text;mso-position-vertical:absolute;mso-position-vertical-relative:text" o:gfxdata="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" strokecolor="black [3200]" strokeweight=".5pt">
                 <v:stroke endarrow="block" joinstyle="miter"/>
               </v:shape>
             </w:pict>
@@ -910,11 +928,12 @@
       <w:r>
         <w:rPr>
           <w:noProof/>
+          <w:lang w:val="en-US"/>
         </w:rPr>
         <mc:AlternateContent>
           <mc:Choice Requires="wps">
             <w:drawing>
-              <wp:anchor distT="0" distB="0" distL="114300" distR="114300" simplePos="0" relativeHeight="251667456" behindDoc="0" locked="0" layoutInCell="1" allowOverlap="1">
+              <wp:anchor distT="0" distB="0" distL="114300" distR="114300" simplePos="0" relativeHeight="251667456" behindDoc="0" locked="0" layoutInCell="1" allowOverlap="1" wp14:anchorId="767286CB" wp14:editId="22A9FF93">
                 <wp:simplePos x="0" y="0"/>
                 <wp:positionH relativeFrom="column">
                   <wp:posOffset>2860040</wp:posOffset>
@@ -981,9 +1000,9 @@
               </wp:anchor>
             </w:drawing>
           </mc:Choice>
-          <mc:Fallback>
+          <mc:Fallback xmlns:w16se="http://schemas.microsoft.com/office/word/2015/wordml/symex" xmlns:w16cid="http://schemas.microsoft.com/office/word/2016/wordml/cid" xmlns:am3d="http://schemas.microsoft.com/office/drawing/2017/model3d" xmlns:aink="http://schemas.microsoft.com/office/drawing/2016/ink" xmlns:cx8="http://schemas.microsoft.com/office/drawing/2016/5/14/chartex" xmlns:cx7="http://schemas.microsoft.com/office/drawing/2016/5/13/chartex" xmlns:cx6="http://schemas.microsoft.com/office/drawing/2016/5/12/chartex" xmlns:cx5="http://schemas.microsoft.com/office/drawing/2016/5/11/chartex" xmlns:cx4="http://schemas.microsoft.com/office/drawing/2016/5/10/chartex" xmlns:cx3="http://schemas.microsoft.com/office/drawing/2016/5/9/chartex" xmlns:cx2="http://schemas.microsoft.com/office/drawing/2015/10/21/chartex" xmlns:cx1="http://schemas.microsoft.com/office/drawing/2015/9/8/chartex" xmlns:cx="http://schemas.microsoft.com/office/drawing/2014/chartex">
             <w:pict>
-              <v:shape id="Text Box 6" o:spid="_x0000_s1030" type="#_x0000_t202" style="position:absolute;margin-left:225.2pt;margin-top:11.75pt;width:248.5pt;height:22.05pt;z-index:251667456;visibility:visible;mso-wrap-style:square;mso-width-percent:0;mso-height-percent:0;mso-wrap-distance-left:9pt;mso-wrap-distance-top:0;mso-wrap-distance-right:9pt;mso-wrap-distance-bottom:0;mso-position-horizontal:absolute;mso-position-horizontal-relative:text;mso-position-vertical:absolute;mso-position-vertical-relative:text;mso-width-percent:0;mso-height-percent:0;mso-width-relative:margin;mso-height-relative:margin;v-text-anchor:top" o:gfxdata="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" fillcolor="white [3201]" strokeweight=".5pt">
+              <v:shape id="Text Box 6" o:spid="_x0000_s1030" type="#_x0000_t202" style="position:absolute;margin-left:225.2pt;margin-top:11.75pt;width:248.5pt;height:22.05pt;z-index:251667456;visibility:visible;mso-wrap-style:square;mso-width-percent:0;mso-height-percent:0;mso-wrap-distance-left:9pt;mso-wrap-distance-top:0;mso-wrap-distance-right:9pt;mso-wrap-distance-bottom:0;mso-position-horizontal:absolute;mso-position-horizontal-relative:text;mso-position-vertical:absolute;mso-position-vertical-relative:text;mso-width-percent:0;mso-height-percent:0;mso-width-relative:margin;mso-height-relative:margin;v-text-anchor:top" o:gfxdata="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" fillcolor="white [3201]" strokeweight=".5pt">
                 <v:textbox>
                   <w:txbxContent>
                     <w:p>
@@ -1010,11 +1029,12 @@
       <w:r>
         <w:rPr>
           <w:noProof/>
+          <w:lang w:val="en-US"/>
         </w:rPr>
         <mc:AlternateContent>
           <mc:Choice Requires="wps">
             <w:drawing>
-              <wp:anchor distT="0" distB="0" distL="114300" distR="114300" simplePos="0" relativeHeight="251678720" behindDoc="0" locked="0" layoutInCell="1" allowOverlap="1">
+              <wp:anchor distT="0" distB="0" distL="114300" distR="114300" simplePos="0" relativeHeight="251678720" behindDoc="0" locked="0" layoutInCell="1" allowOverlap="1" wp14:anchorId="6EBE7E8B" wp14:editId="1D099A07">
                 <wp:simplePos x="0" y="0"/>
                 <wp:positionH relativeFrom="column">
                   <wp:posOffset>4409768</wp:posOffset>
@@ -1064,9 +1084,9 @@
               </wp:anchor>
             </w:drawing>
           </mc:Choice>
-          <mc:Fallback>
+          <mc:Fallback xmlns:w16se="http://schemas.microsoft.com/office/word/2015/wordml/symex" xmlns:w16cid="http://schemas.microsoft.com/office/word/2016/wordml/cid" xmlns:am3d="http://schemas.microsoft.com/office/drawing/2017/model3d" xmlns:aink="http://schemas.microsoft.com/office/drawing/2016/ink" xmlns:cx8="http://schemas.microsoft.com/office/drawing/2016/5/14/chartex" xmlns:cx7="http://schemas.microsoft.com/office/drawing/2016/5/13/chartex" xmlns:cx6="http://schemas.microsoft.com/office/drawing/2016/5/12/chartex" xmlns:cx5="http://schemas.microsoft.com/office/drawing/2016/5/11/chartex" xmlns:cx4="http://schemas.microsoft.com/office/drawing/2016/5/10/chartex" xmlns:cx3="http://schemas.microsoft.com/office/drawing/2016/5/9/chartex" xmlns:cx2="http://schemas.microsoft.com/office/drawing/2015/10/21/chartex" xmlns:cx1="http://schemas.microsoft.com/office/drawing/2015/9/8/chartex" xmlns:cx="http://schemas.microsoft.com/office/drawing/2014/chartex">
             <w:pict>
-              <v:shape w14:anchorId="71B31669" id="Straight Arrow Connector 14" o:spid="_x0000_s1026" type="#_x0000_t32" style="position:absolute;margin-left:347.25pt;margin-top:5.75pt;width:0;height:19.75pt;z-index:251678720;visibility:visible;mso-wrap-style:square;mso-wrap-distance-left:9pt;mso-wrap-distance-top:0;mso-wrap-distance-right:9pt;mso-wrap-distance-bottom:0;mso-position-horizontal:absolute;mso-position-horizontal-relative:text;mso-position-vertical:absolute;mso-position-vertical-relative:text" o:gfxdata="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" strokecolor="black [3200]" strokeweight=".5pt">
+              <v:shape w14:anchorId="71B31669" id="Straight Arrow Connector 14" o:spid="_x0000_s1026" type="#_x0000_t32" style="position:absolute;margin-left:347.25pt;margin-top:5.75pt;width:0;height:19.75pt;z-index:251678720;visibility:visible;mso-wrap-style:square;mso-wrap-distance-left:9pt;mso-wrap-distance-top:0;mso-wrap-distance-right:9pt;mso-wrap-distance-bottom:0;mso-position-horizontal:absolute;mso-position-horizontal-relative:text;mso-position-vertical:absolute;mso-position-vertical-relative:text" o:gfxdata="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" strokecolor="black [3200]" strokeweight=".5pt">
                 <v:stroke endarrow="block" joinstyle="miter"/>
               </v:shape>
             </w:pict>
@@ -1078,11 +1098,12 @@
       <w:r>
         <w:rPr>
           <w:noProof/>
+          <w:lang w:val="en-US"/>
         </w:rPr>
         <mc:AlternateContent>
           <mc:Choice Requires="wps">
             <w:drawing>
-              <wp:anchor distT="0" distB="0" distL="114300" distR="114300" simplePos="0" relativeHeight="251669504" behindDoc="0" locked="0" layoutInCell="1" allowOverlap="1" wp14:anchorId="4A287748" wp14:editId="0D74E3CB">
+              <wp:anchor distT="0" distB="0" distL="114300" distR="114300" simplePos="0" relativeHeight="251669504" behindDoc="0" locked="0" layoutInCell="1" allowOverlap="1" wp14:anchorId="1466B804" wp14:editId="43AE3124">
                 <wp:simplePos x="0" y="0"/>
                 <wp:positionH relativeFrom="column">
                   <wp:posOffset>3052445</wp:posOffset>
@@ -1146,9 +1167,9 @@
               </wp:anchor>
             </w:drawing>
           </mc:Choice>
-          <mc:Fallback>
+          <mc:Fallback xmlns:w16se="http://schemas.microsoft.com/office/word/2015/wordml/symex" xmlns:w16cid="http://schemas.microsoft.com/office/word/2016/wordml/cid" xmlns:am3d="http://schemas.microsoft.com/office/drawing/2017/model3d" xmlns:aink="http://schemas.microsoft.com/office/drawing/2016/ink" xmlns:cx8="http://schemas.microsoft.com/office/drawing/2016/5/14/chartex" xmlns:cx7="http://schemas.microsoft.com/office/drawing/2016/5/13/chartex" xmlns:cx6="http://schemas.microsoft.com/office/drawing/2016/5/12/chartex" xmlns:cx5="http://schemas.microsoft.com/office/drawing/2016/5/11/chartex" xmlns:cx4="http://schemas.microsoft.com/office/drawing/2016/5/10/chartex" xmlns:cx3="http://schemas.microsoft.com/office/drawing/2016/5/9/chartex" xmlns:cx2="http://schemas.microsoft.com/office/drawing/2015/10/21/chartex" xmlns:cx1="http://schemas.microsoft.com/office/drawing/2015/9/8/chartex" xmlns:cx="http://schemas.microsoft.com/office/drawing/2014/chartex">
             <w:pict>
-              <v:shape w14:anchorId="4A287748" id="Text Box 7" o:spid="_x0000_s1031" type="#_x0000_t202" style="position:absolute;margin-left:240.35pt;margin-top:9.7pt;width:211.3pt;height:23.25pt;z-index:251669504;visibility:visible;mso-wrap-style:square;mso-width-percent:0;mso-height-percent:0;mso-wrap-distance-left:9pt;mso-wrap-distance-top:0;mso-wrap-distance-right:9pt;mso-wrap-distance-bottom:0;mso-position-horizontal:absolute;mso-position-horizontal-relative:text;mso-position-vertical:absolute;mso-position-vertical-relative:text;mso-width-percent:0;mso-height-percent:0;mso-width-relative:margin;mso-height-relative:margin;v-text-anchor:top" o:gfxdata="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" fillcolor="white [3201]" strokeweight=".5pt">
+              <v:shape w14:anchorId="4A287748" id="Text Box 7" o:spid="_x0000_s1031" type="#_x0000_t202" style="position:absolute;margin-left:240.35pt;margin-top:9.7pt;width:211.3pt;height:23.25pt;z-index:251669504;visibility:visible;mso-wrap-style:square;mso-width-percent:0;mso-height-percent:0;mso-wrap-distance-left:9pt;mso-wrap-distance-top:0;mso-wrap-distance-right:9pt;mso-wrap-distance-bottom:0;mso-position-horizontal:absolute;mso-position-horizontal-relative:text;mso-position-vertical:absolute;mso-position-vertical-relative:text;mso-width-percent:0;mso-height-percent:0;mso-width-relative:margin;mso-height-relative:margin;v-text-anchor:top" o:gfxdata="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" fillcolor="white [3201]" strokeweight=".5pt">
                 <v:textbox>
                   <w:txbxContent>
                     <w:p>
@@ -1172,11 +1193,12 @@
       <w:r>
         <w:rPr>
           <w:noProof/>
+          <w:lang w:val="en-US"/>
         </w:rPr>
         <mc:AlternateContent>
           <mc:Choice Requires="wps">
             <w:drawing>
-              <wp:anchor distT="0" distB="0" distL="114300" distR="114300" simplePos="0" relativeHeight="251679744" behindDoc="0" locked="0" layoutInCell="1" allowOverlap="1">
+              <wp:anchor distT="0" distB="0" distL="114300" distR="114300" simplePos="0" relativeHeight="251679744" behindDoc="0" locked="0" layoutInCell="1" allowOverlap="1" wp14:anchorId="0CA01B0E" wp14:editId="753AADEB">
                 <wp:simplePos x="0" y="0"/>
                 <wp:positionH relativeFrom="column">
                   <wp:posOffset>4380271</wp:posOffset>
@@ -1226,9 +1248,9 @@
               </wp:anchor>
             </w:drawing>
           </mc:Choice>
-          <mc:Fallback>
+          <mc:Fallback xmlns:w16se="http://schemas.microsoft.com/office/word/2015/wordml/symex" xmlns:w16cid="http://schemas.microsoft.com/office/word/2016/wordml/cid" xmlns:am3d="http://schemas.microsoft.com/office/drawing/2017/model3d" xmlns:aink="http://schemas.microsoft.com/office/drawing/2016/ink" xmlns:cx8="http://schemas.microsoft.com/office/drawing/2016/5/14/chartex" xmlns:cx7="http://schemas.microsoft.com/office/drawing/2016/5/13/chartex" xmlns:cx6="http://schemas.microsoft.com/office/drawing/2016/5/12/chartex" xmlns:cx5="http://schemas.microsoft.com/office/drawing/2016/5/11/chartex" xmlns:cx4="http://schemas.microsoft.com/office/drawing/2016/5/10/chartex" xmlns:cx3="http://schemas.microsoft.com/office/drawing/2016/5/9/chartex" xmlns:cx2="http://schemas.microsoft.com/office/drawing/2015/10/21/chartex" xmlns:cx1="http://schemas.microsoft.com/office/drawing/2015/9/8/chartex" xmlns:cx="http://schemas.microsoft.com/office/drawing/2014/chartex">
             <w:pict>
-              <v:shape w14:anchorId="0638FCEA" id="Straight Arrow Connector 15" o:spid="_x0000_s1026" type="#_x0000_t32" style="position:absolute;margin-left:344.9pt;margin-top:5.9pt;width:0;height:22.05pt;z-index:251679744;visibility:visible;mso-wrap-style:square;mso-wrap-distance-left:9pt;mso-wrap-distance-top:0;mso-wrap-distance-right:9pt;mso-wrap-distance-bottom:0;mso-position-horizontal:absolute;mso-position-horizontal-relative:text;mso-position-vertical:absolute;mso-position-vertical-relative:text" o:gfxdata="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" strokecolor="black [3200]" strokeweight=".5pt">
+              <v:shape w14:anchorId="0638FCEA" id="Straight Arrow Connector 15" o:spid="_x0000_s1026" type="#_x0000_t32" style="position:absolute;margin-left:344.9pt;margin-top:5.9pt;width:0;height:22.05pt;z-index:251679744;visibility:visible;mso-wrap-style:square;mso-wrap-distance-left:9pt;mso-wrap-distance-top:0;mso-wrap-distance-right:9pt;mso-wrap-distance-bottom:0;mso-position-horizontal:absolute;mso-position-horizontal-relative:text;mso-position-vertical:absolute;mso-position-vertical-relative:text" o:gfxdata="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" strokecolor="black [3200]" strokeweight=".5pt">
                 <v:stroke endarrow="block" joinstyle="miter"/>
               </v:shape>
             </w:pict>
@@ -1240,11 +1262,12 @@
       <w:r>
         <w:rPr>
           <w:noProof/>
+          <w:lang w:val="en-US"/>
         </w:rPr>
         <mc:AlternateContent>
           <mc:Choice Requires="wps">
             <w:drawing>
-              <wp:anchor distT="0" distB="0" distL="114300" distR="114300" simplePos="0" relativeHeight="251672576" behindDoc="0" locked="0" layoutInCell="1" allowOverlap="1" wp14:anchorId="6BE69C3F" wp14:editId="090517D9">
+              <wp:anchor distT="0" distB="0" distL="114300" distR="114300" simplePos="0" relativeHeight="251672576" behindDoc="0" locked="0" layoutInCell="1" allowOverlap="1" wp14:anchorId="672EF54C" wp14:editId="0F85583A">
                 <wp:simplePos x="0" y="0"/>
                 <wp:positionH relativeFrom="column">
                   <wp:posOffset>8318008</wp:posOffset>
@@ -1315,9 +1338,9 @@
               </wp:anchor>
             </w:drawing>
           </mc:Choice>
-          <mc:Fallback>
+          <mc:Fallback xmlns:w16se="http://schemas.microsoft.com/office/word/2015/wordml/symex" xmlns:w16cid="http://schemas.microsoft.com/office/word/2016/wordml/cid" xmlns:am3d="http://schemas.microsoft.com/office/drawing/2017/model3d" xmlns:aink="http://schemas.microsoft.com/office/drawing/2016/ink" xmlns:cx8="http://schemas.microsoft.com/office/drawing/2016/5/14/chartex" xmlns:cx7="http://schemas.microsoft.com/office/drawing/2016/5/13/chartex" xmlns:cx6="http://schemas.microsoft.com/office/drawing/2016/5/12/chartex" xmlns:cx5="http://schemas.microsoft.com/office/drawing/2016/5/11/chartex" xmlns:cx4="http://schemas.microsoft.com/office/drawing/2016/5/10/chartex" xmlns:cx3="http://schemas.microsoft.com/office/drawing/2016/5/9/chartex" xmlns:cx2="http://schemas.microsoft.com/office/drawing/2015/10/21/chartex" xmlns:cx1="http://schemas.microsoft.com/office/drawing/2015/9/8/chartex" xmlns:cx="http://schemas.microsoft.com/office/drawing/2014/chartex">
             <w:pict>
-              <v:shape w14:anchorId="6BE69C3F" id="Text Box 9" o:spid="_x0000_s1032" type="#_x0000_t202" style="position:absolute;margin-left:654.95pt;margin-top:12.15pt;width:119.6pt;height:83.6pt;z-index:251672576;visibility:visible;mso-wrap-style:square;mso-height-percent:0;mso-wrap-distance-left:9pt;mso-wrap-distance-top:0;mso-wrap-distance-right:9pt;mso-wrap-distance-bottom:0;mso-position-horizontal:absolute;mso-position-horizontal-relative:text;mso-position-vertical:absolute;mso-position-vertical-relative:text;mso-height-percent:0;mso-height-relative:margin;v-text-anchor:top" o:gfxdata="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" fillcolor="white [3201]" strokeweight=".5pt">
+              <v:shape w14:anchorId="6BE69C3F" id="Text Box 9" o:spid="_x0000_s1032" type="#_x0000_t202" style="position:absolute;margin-left:654.95pt;margin-top:12.15pt;width:119.6pt;height:83.6pt;z-index:251672576;visibility:visible;mso-wrap-style:square;mso-height-percent:0;mso-wrap-distance-left:9pt;mso-wrap-distance-top:0;mso-wrap-distance-right:9pt;mso-wrap-distance-bottom:0;mso-position-horizontal:absolute;mso-position-horizontal-relative:text;mso-position-vertical:absolute;mso-position-vertical-relative:text;mso-height-percent:0;mso-height-relative:margin;v-text-anchor:top" o:gfxdata="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" fillcolor="white [3201]" strokeweight=".5pt">
                 <v:textbox>
                   <w:txbxContent>
                     <w:p>
@@ -1348,11 +1371,12 @@
       <w:r>
         <w:rPr>
           <w:noProof/>
+          <w:lang w:val="en-US"/>
         </w:rPr>
         <mc:AlternateContent>
           <mc:Choice Requires="wps">
             <w:drawing>
-              <wp:anchor distT="0" distB="0" distL="114300" distR="114300" simplePos="0" relativeHeight="251661312" behindDoc="0" locked="0" layoutInCell="1" allowOverlap="1" wp14:anchorId="34676487" wp14:editId="7D885493">
+              <wp:anchor distT="0" distB="0" distL="114300" distR="114300" simplePos="0" relativeHeight="251661312" behindDoc="0" locked="0" layoutInCell="1" allowOverlap="1" wp14:anchorId="099666F7" wp14:editId="69F8C68D">
                 <wp:simplePos x="0" y="0"/>
                 <wp:positionH relativeFrom="column">
                   <wp:posOffset>1297858</wp:posOffset>
@@ -1442,9 +1466,9 @@
               </wp:anchor>
             </w:drawing>
           </mc:Choice>
-          <mc:Fallback>
+          <mc:Fallback xmlns:w16se="http://schemas.microsoft.com/office/word/2015/wordml/symex" xmlns:w16cid="http://schemas.microsoft.com/office/word/2016/wordml/cid" xmlns:am3d="http://schemas.microsoft.com/office/drawing/2017/model3d" xmlns:aink="http://schemas.microsoft.com/office/drawing/2016/ink" xmlns:cx8="http://schemas.microsoft.com/office/drawing/2016/5/14/chartex" xmlns:cx7="http://schemas.microsoft.com/office/drawing/2016/5/13/chartex" xmlns:cx6="http://schemas.microsoft.com/office/drawing/2016/5/12/chartex" xmlns:cx5="http://schemas.microsoft.com/office/drawing/2016/5/11/chartex" xmlns:cx4="http://schemas.microsoft.com/office/drawing/2016/5/10/chartex" xmlns:cx3="http://schemas.microsoft.com/office/drawing/2016/5/9/chartex" xmlns:cx2="http://schemas.microsoft.com/office/drawing/2015/10/21/chartex" xmlns:cx1="http://schemas.microsoft.com/office/drawing/2015/9/8/chartex" xmlns:cx="http://schemas.microsoft.com/office/drawing/2014/chartex">
             <w:pict>
-              <v:shape w14:anchorId="34676487" id="Text Box 2" o:spid="_x0000_s1033" type="#_x0000_t202" style="position:absolute;margin-left:102.2pt;margin-top:12.15pt;width:491.2pt;height:80.15pt;z-index:251661312;visibility:visible;mso-wrap-style:square;mso-width-percent:0;mso-height-percent:0;mso-wrap-distance-left:9pt;mso-wrap-distance-top:0;mso-wrap-distance-right:9pt;mso-wrap-distance-bottom:0;mso-position-horizontal:absolute;mso-position-horizontal-relative:text;mso-position-vertical:absolute;mso-position-vertical-relative:text;mso-width-percent:0;mso-height-percent:0;mso-width-relative:margin;mso-height-relative:margin;v-text-anchor:top" o:gfxdata="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" fillcolor="white [3201]" strokeweight=".5pt">
+              <v:shape w14:anchorId="34676487" id="Text Box 2" o:spid="_x0000_s1033" type="#_x0000_t202" style="position:absolute;margin-left:102.2pt;margin-top:12.15pt;width:491.2pt;height:80.15pt;z-index:251661312;visibility:visible;mso-wrap-style:square;mso-width-percent:0;mso-height-percent:0;mso-wrap-distance-left:9pt;mso-wrap-distance-top:0;mso-wrap-distance-right:9pt;mso-wrap-distance-bottom:0;mso-position-horizontal:absolute;mso-position-horizontal-relative:text;mso-position-vertical:absolute;mso-position-vertical-relative:text;mso-width-percent:0;mso-height-percent:0;mso-width-relative:margin;mso-height-relative:margin;v-text-anchor:top" o:gfxdata="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" fillcolor="white [3201]" strokeweight=".5pt">
                 <v:textbox>
                   <w:txbxContent>
                     <w:p>
@@ -1495,11 +1519,12 @@
       <w:r>
         <w:rPr>
           <w:noProof/>
+          <w:lang w:val="en-US"/>
         </w:rPr>
         <mc:AlternateContent>
           <mc:Choice Requires="wps">
             <w:drawing>
-              <wp:anchor distT="0" distB="0" distL="114300" distR="114300" simplePos="0" relativeHeight="251682816" behindDoc="0" locked="0" layoutInCell="1" allowOverlap="1">
+              <wp:anchor distT="0" distB="0" distL="114300" distR="114300" simplePos="0" relativeHeight="251682816" behindDoc="0" locked="0" layoutInCell="1" allowOverlap="1" wp14:anchorId="07E6119A" wp14:editId="203DF685">
                 <wp:simplePos x="0" y="0"/>
                 <wp:positionH relativeFrom="column">
                   <wp:posOffset>7551174</wp:posOffset>
@@ -1549,9 +1574,9 @@
               </wp:anchor>
             </w:drawing>
           </mc:Choice>
-          <mc:Fallback>
+          <mc:Fallback xmlns:w16se="http://schemas.microsoft.com/office/word/2015/wordml/symex" xmlns:w16cid="http://schemas.microsoft.com/office/word/2016/wordml/cid" xmlns:am3d="http://schemas.microsoft.com/office/drawing/2017/model3d" xmlns:aink="http://schemas.microsoft.com/office/drawing/2016/ink" xmlns:cx8="http://schemas.microsoft.com/office/drawing/2016/5/14/chartex" xmlns:cx7="http://schemas.microsoft.com/office/drawing/2016/5/13/chartex" xmlns:cx6="http://schemas.microsoft.com/office/drawing/2016/5/12/chartex" xmlns:cx5="http://schemas.microsoft.com/office/drawing/2016/5/11/chartex" xmlns:cx4="http://schemas.microsoft.com/office/drawing/2016/5/10/chartex" xmlns:cx3="http://schemas.microsoft.com/office/drawing/2016/5/9/chartex" xmlns:cx2="http://schemas.microsoft.com/office/drawing/2015/10/21/chartex" xmlns:cx1="http://schemas.microsoft.com/office/drawing/2015/9/8/chartex" xmlns:cx="http://schemas.microsoft.com/office/drawing/2014/chartex">
             <w:pict>
-              <v:shape w14:anchorId="7D371F43" id="Straight Arrow Connector 18" o:spid="_x0000_s1026" type="#_x0000_t32" style="position:absolute;margin-left:594.6pt;margin-top:8.85pt;width:60.4pt;height:0;z-index:251682816;visibility:visible;mso-wrap-style:square;mso-wrap-distance-left:9pt;mso-wrap-distance-top:0;mso-wrap-distance-right:9pt;mso-wrap-distance-bottom:0;mso-position-horizontal:absolute;mso-position-horizontal-relative:text;mso-position-vertical:absolute;mso-position-vertical-relative:text" o:gfxdata="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" strokecolor="black [3200]" strokeweight=".5pt">
+              <v:shape w14:anchorId="7D371F43" id="Straight Arrow Connector 18" o:spid="_x0000_s1026" type="#_x0000_t32" style="position:absolute;margin-left:594.6pt;margin-top:8.85pt;width:60.4pt;height:0;z-index:251682816;visibility:visible;mso-wrap-style:square;mso-wrap-distance-left:9pt;mso-wrap-distance-top:0;mso-wrap-distance-right:9pt;mso-wrap-distance-bottom:0;mso-position-horizontal:absolute;mso-position-horizontal-relative:text;mso-position-vertical:absolute;mso-position-vertical-relative:text" o:gfxdata="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" strokecolor="black [3200]" strokeweight=".5pt">
                 <v:stroke endarrow="block" joinstyle="miter"/>
               </v:shape>
             </w:pict>
@@ -1565,22 +1590,23 @@
       <w:r>
         <w:rPr>
           <w:noProof/>
+          <w:lang w:val="en-US"/>
         </w:rPr>
         <mc:AlternateContent>
           <mc:Choice Requires="wps">
             <w:drawing>
-              <wp:anchor distT="0" distB="0" distL="114300" distR="114300" simplePos="0" relativeHeight="251681792" behindDoc="0" locked="0" layoutInCell="1" allowOverlap="1">
+              <wp:anchor distT="0" distB="0" distL="114300" distR="114300" simplePos="0" relativeHeight="251696128" behindDoc="0" locked="0" layoutInCell="1" allowOverlap="1" wp14:anchorId="49E68472" wp14:editId="2B6BACFF">
                 <wp:simplePos x="0" y="0"/>
                 <wp:positionH relativeFrom="column">
-                  <wp:posOffset>4380271</wp:posOffset>
+                  <wp:posOffset>4394835</wp:posOffset>
                 </wp:positionH>
                 <wp:positionV relativeFrom="paragraph">
-                  <wp:posOffset>70526</wp:posOffset>
+                  <wp:posOffset>36195</wp:posOffset>
                 </wp:positionV>
-                <wp:extent cx="0" cy="589935"/>
-                <wp:effectExtent l="63500" t="0" r="38100" b="32385"/>
+                <wp:extent cx="0" cy="342900"/>
+                <wp:effectExtent l="50800" t="0" r="76200" b="63500"/>
                 <wp:wrapNone/>
-                <wp:docPr id="17" name="Straight Arrow Connector 17"/>
+                <wp:docPr id="29" name="Straight Arrow Connector 29"/>
                 <wp:cNvGraphicFramePr/>
                 <a:graphic xmlns:a="http://schemas.openxmlformats.org/drawingml/2006/main">
                   <a:graphicData uri="http://schemas.microsoft.com/office/word/2010/wordprocessingShape">
@@ -1589,7 +1615,7 @@
                       <wps:spPr>
                         <a:xfrm>
                           <a:off x="0" y="0"/>
-                          <a:ext cx="0" cy="589935"/>
+                          <a:ext cx="0" cy="342900"/>
                         </a:xfrm>
                         <a:prstGeom prst="straightConnector1">
                           <a:avLst/>
@@ -1621,8 +1647,110 @@
           </mc:Choice>
           <mc:Fallback>
             <w:pict>
-              <v:shape w14:anchorId="7F02F317" id="Straight Arrow Connector 17" o:spid="_x0000_s1026" type="#_x0000_t32" style="position:absolute;margin-left:344.9pt;margin-top:5.55pt;width:0;height:46.45pt;z-index:251681792;visibility:visible;mso-wrap-style:square;mso-wrap-distance-left:9pt;mso-wrap-distance-top:0;mso-wrap-distance-right:9pt;mso-wrap-distance-bottom:0;mso-position-horizontal:absolute;mso-position-horizontal-relative:text;mso-position-vertical:absolute;mso-position-vertical-relative:text" o:gfxdata="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" strokecolor="black [3200]" strokeweight=".5pt">
+              <v:shape w14:anchorId="25553722" id="Straight Arrow Connector 29" o:spid="_x0000_s1026" type="#_x0000_t32" style="position:absolute;margin-left:346.05pt;margin-top:2.85pt;width:0;height:27pt;z-index:251696128;visibility:visible;mso-wrap-style:square;mso-wrap-distance-left:9pt;mso-wrap-distance-top:0;mso-wrap-distance-right:9pt;mso-wrap-distance-bottom:0;mso-position-horizontal:absolute;mso-position-horizontal-relative:text;mso-position-vertical:absolute;mso-position-vertical-relative:text" o:gfxdata="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" strokecolor="black [3200]" strokeweight=".5pt">
                 <v:stroke endarrow="block" joinstyle="miter"/>
+              </v:shape>
+            </w:pict>
+          </mc:Fallback>
+        </mc:AlternateContent>
+      </w:r>
+    </w:p>
+    <w:p>
+      <w:r>
+        <mc:AlternateContent>
+          <mc:Choice Requires="wps">
+            <w:drawing>
+              <wp:anchor distT="0" distB="0" distL="114300" distR="114300" simplePos="0" relativeHeight="251692032" behindDoc="0" locked="0" layoutInCell="1" allowOverlap="1" wp14:anchorId="66EE7EA1" wp14:editId="03161B18">
+                <wp:simplePos x="0" y="0"/>
+                <wp:positionH relativeFrom="column">
+                  <wp:posOffset>3023870</wp:posOffset>
+                </wp:positionH>
+                <wp:positionV relativeFrom="paragraph">
+                  <wp:posOffset>193040</wp:posOffset>
+                </wp:positionV>
+                <wp:extent cx="2857500" cy="332740"/>
+                <wp:effectExtent l="0" t="0" r="38100" b="22860"/>
+                <wp:wrapNone/>
+                <wp:docPr id="25" name="Text Box 25"/>
+                <wp:cNvGraphicFramePr/>
+                <a:graphic xmlns:a="http://schemas.openxmlformats.org/drawingml/2006/main">
+                  <a:graphicData uri="http://schemas.microsoft.com/office/word/2010/wordprocessingShape">
+                    <wps:wsp>
+                      <wps:cNvSpPr txBox="1"/>
+                      <wps:spPr>
+                        <a:xfrm>
+                          <a:off x="0" y="0"/>
+                          <a:ext cx="2857500" cy="332740"/>
+                        </a:xfrm>
+                        <a:prstGeom prst="rect">
+                          <a:avLst/>
+                        </a:prstGeom>
+                        <a:solidFill>
+                          <a:schemeClr val="lt1"/>
+                        </a:solidFill>
+                        <a:ln w="6350">
+                          <a:solidFill>
+                            <a:prstClr val="black"/>
+                          </a:solidFill>
+                        </a:ln>
+                      </wps:spPr>
+                      <wps:txbx>
+                        <w:txbxContent>
+                          <w:p>
+                            <w:pPr>
+                              <w:jc w:val="center"/>
+                            </w:pPr>
+                            <w:r>
+                              <w:t xml:space="preserve">Feed </w:t>
+                            </w:r>
+                            <w:r>
+                              <w:t>document ids to crawler (full</w:t>
+                            </w:r>
+                            <w:r>
+                              <w:t xml:space="preserve"> mode)</w:t>
+                            </w:r>
+                          </w:p>
+                        </w:txbxContent>
+                      </wps:txbx>
+                      <wps:bodyPr rot="0" spcFirstLastPara="0" vertOverflow="overflow" horzOverflow="overflow" vert="horz" wrap="square" lIns="91440" tIns="45720" rIns="91440" bIns="45720" numCol="1" spcCol="0" rtlCol="0" fromWordArt="0" anchor="t" anchorCtr="0" forceAA="0" compatLnSpc="1">
+                        <a:prstTxWarp prst="textNoShape">
+                          <a:avLst/>
+                        </a:prstTxWarp>
+                        <a:noAutofit/>
+                      </wps:bodyPr>
+                    </wps:wsp>
+                  </a:graphicData>
+                </a:graphic>
+                <wp14:sizeRelH relativeFrom="margin">
+                  <wp14:pctWidth>0</wp14:pctWidth>
+                </wp14:sizeRelH>
+                <wp14:sizeRelV relativeFrom="margin">
+                  <wp14:pctHeight>0</wp14:pctHeight>
+                </wp14:sizeRelV>
+              </wp:anchor>
+            </w:drawing>
+          </mc:Choice>
+          <mc:Fallback>
+            <w:pict>
+              <v:shape w14:anchorId="66EE7EA1" id="Text Box 25" o:spid="_x0000_s1034" type="#_x0000_t202" style="position:absolute;margin-left:238.1pt;margin-top:15.2pt;width:225pt;height:26.2pt;z-index:251692032;visibility:visible;mso-wrap-style:square;mso-width-percent:0;mso-height-percent:0;mso-wrap-distance-left:9pt;mso-wrap-distance-top:0;mso-wrap-distance-right:9pt;mso-wrap-distance-bottom:0;mso-position-horizontal:absolute;mso-position-horizontal-relative:text;mso-position-vertical:absolute;mso-position-vertical-relative:text;mso-width-percent:0;mso-height-percent:0;mso-width-relative:margin;mso-height-relative:margin;v-text-anchor:top" o:gfxdata="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" fillcolor="white [3201]" strokeweight=".5pt">
+                <v:textbox>
+                  <w:txbxContent>
+                    <w:p>
+                      <w:pPr>
+                        <w:jc w:val="center"/>
+                      </w:pPr>
+                      <w:r>
+                        <w:t xml:space="preserve">Feed </w:t>
+                      </w:r>
+                      <w:r>
+                        <w:t>document ids to crawler (full</w:t>
+                      </w:r>
+                      <w:r>
+                        <w:t xml:space="preserve"> mode)</w:t>
+                      </w:r>
+                    </w:p>
+                  </w:txbxContent>
+                </v:textbox>
               </v:shape>
             </w:pict>
           </mc:Fallback>
@@ -1632,21 +1760,154 @@
     <w:p/>
     <w:p>
       <w:r>
+        <mc:AlternateContent>
+          <mc:Choice Requires="wps">
+            <w:drawing>
+              <wp:anchor distT="0" distB="0" distL="114300" distR="114300" simplePos="0" relativeHeight="251694080" behindDoc="0" locked="0" layoutInCell="1" allowOverlap="1" wp14:anchorId="21BFB320" wp14:editId="4A946361">
+                <wp:simplePos x="0" y="0"/>
+                <wp:positionH relativeFrom="column">
+                  <wp:posOffset>4390390</wp:posOffset>
+                </wp:positionH>
+                <wp:positionV relativeFrom="paragraph">
+                  <wp:posOffset>124460</wp:posOffset>
+                </wp:positionV>
+                <wp:extent cx="0" cy="280219"/>
+                <wp:effectExtent l="50800" t="0" r="76200" b="75565"/>
+                <wp:wrapNone/>
+                <wp:docPr id="27" name="Straight Arrow Connector 27"/>
+                <wp:cNvGraphicFramePr/>
+                <a:graphic xmlns:a="http://schemas.openxmlformats.org/drawingml/2006/main">
+                  <a:graphicData uri="http://schemas.microsoft.com/office/word/2010/wordprocessingShape">
+                    <wps:wsp>
+                      <wps:cNvCnPr/>
+                      <wps:spPr>
+                        <a:xfrm>
+                          <a:off x="0" y="0"/>
+                          <a:ext cx="0" cy="280219"/>
+                        </a:xfrm>
+                        <a:prstGeom prst="straightConnector1">
+                          <a:avLst/>
+                        </a:prstGeom>
+                        <a:ln>
+                          <a:tailEnd type="triangle"/>
+                        </a:ln>
+                      </wps:spPr>
+                      <wps:style>
+                        <a:lnRef idx="1">
+                          <a:schemeClr val="dk1"/>
+                        </a:lnRef>
+                        <a:fillRef idx="0">
+                          <a:schemeClr val="dk1"/>
+                        </a:fillRef>
+                        <a:effectRef idx="0">
+                          <a:schemeClr val="dk1"/>
+                        </a:effectRef>
+                        <a:fontRef idx="minor">
+                          <a:schemeClr val="tx1"/>
+                        </a:fontRef>
+                      </wps:style>
+                      <wps:bodyPr/>
+                    </wps:wsp>
+                  </a:graphicData>
+                </a:graphic>
+              </wp:anchor>
+            </w:drawing>
+          </mc:Choice>
+          <mc:Fallback>
+            <w:pict>
+              <v:shape w14:anchorId="0661DCA5" id="Straight Arrow Connector 27" o:spid="_x0000_s1026" type="#_x0000_t32" style="position:absolute;margin-left:345.7pt;margin-top:9.8pt;width:0;height:22.05pt;z-index:251694080;visibility:visible;mso-wrap-style:square;mso-wrap-distance-left:9pt;mso-wrap-distance-top:0;mso-wrap-distance-right:9pt;mso-wrap-distance-bottom:0;mso-position-horizontal:absolute;mso-position-horizontal-relative:text;mso-position-vertical:absolute;mso-position-vertical-relative:text" o:gfxdata="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" strokecolor="black [3200]" strokeweight=".5pt">
+                <v:stroke endarrow="block" joinstyle="miter"/>
+              </v:shape>
+            </w:pict>
+          </mc:Fallback>
+        </mc:AlternateContent>
+      </w:r>
+    </w:p>
+    <w:p>
+      <w:r>
         <w:rPr>
           <w:noProof/>
+          <w:lang w:val="en-US"/>
         </w:rPr>
         <mc:AlternateContent>
           <mc:Choice Requires="wps">
             <w:drawing>
-              <wp:anchor distT="0" distB="0" distL="114300" distR="114300" simplePos="0" relativeHeight="251674624" behindDoc="0" locked="0" layoutInCell="1" allowOverlap="1" wp14:anchorId="6E970DBB" wp14:editId="33F6A7E9">
+              <wp:anchor distT="0" distB="0" distL="114300" distR="114300" simplePos="0" relativeHeight="251683840" behindDoc="0" locked="0" layoutInCell="1" allowOverlap="1" wp14:anchorId="552F37DA" wp14:editId="61BB1FB0">
                 <wp:simplePos x="0" y="0"/>
                 <wp:positionH relativeFrom="column">
-                  <wp:posOffset>8288594</wp:posOffset>
+                  <wp:posOffset>7589520</wp:posOffset>
                 </wp:positionH>
                 <wp:positionV relativeFrom="paragraph">
-                  <wp:posOffset>185112</wp:posOffset>
+                  <wp:posOffset>680720</wp:posOffset>
                 </wp:positionV>
-                <wp:extent cx="1518920" cy="1209367"/>
+                <wp:extent cx="737235" cy="0"/>
+                <wp:effectExtent l="0" t="63500" r="0" b="76200"/>
+                <wp:wrapNone/>
+                <wp:docPr id="19" name="Straight Arrow Connector 19"/>
+                <wp:cNvGraphicFramePr/>
+                <a:graphic xmlns:a="http://schemas.openxmlformats.org/drawingml/2006/main">
+                  <a:graphicData uri="http://schemas.microsoft.com/office/word/2010/wordprocessingShape">
+                    <wps:wsp>
+                      <wps:cNvCnPr/>
+                      <wps:spPr>
+                        <a:xfrm>
+                          <a:off x="0" y="0"/>
+                          <a:ext cx="737235" cy="0"/>
+                        </a:xfrm>
+                        <a:prstGeom prst="straightConnector1">
+                          <a:avLst/>
+                        </a:prstGeom>
+                        <a:ln>
+                          <a:tailEnd type="triangle"/>
+                        </a:ln>
+                      </wps:spPr>
+                      <wps:style>
+                        <a:lnRef idx="1">
+                          <a:schemeClr val="dk1"/>
+                        </a:lnRef>
+                        <a:fillRef idx="0">
+                          <a:schemeClr val="dk1"/>
+                        </a:fillRef>
+                        <a:effectRef idx="0">
+                          <a:schemeClr val="dk1"/>
+                        </a:effectRef>
+                        <a:fontRef idx="minor">
+                          <a:schemeClr val="tx1"/>
+                        </a:fontRef>
+                      </wps:style>
+                      <wps:bodyPr/>
+                    </wps:wsp>
+                  </a:graphicData>
+                </a:graphic>
+              </wp:anchor>
+            </w:drawing>
+          </mc:Choice>
+          <mc:Fallback>
+            <w:pict>
+              <v:shape w14:anchorId="396D543F" id="Straight Arrow Connector 19" o:spid="_x0000_s1026" type="#_x0000_t32" style="position:absolute;margin-left:597.6pt;margin-top:53.6pt;width:58.05pt;height:0;z-index:251683840;visibility:visible;mso-wrap-style:square;mso-wrap-distance-left:9pt;mso-wrap-distance-top:0;mso-wrap-distance-right:9pt;mso-wrap-distance-bottom:0;mso-position-horizontal:absolute;mso-position-horizontal-relative:text;mso-position-vertical:absolute;mso-position-vertical-relative:text" o:gfxdata="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" strokecolor="black [3200]" strokeweight=".5pt">
+                <v:stroke endarrow="block" joinstyle="miter"/>
+              </v:shape>
+            </w:pict>
+          </mc:Fallback>
+        </mc:AlternateContent>
+      </w:r>
+      <w:r>
+        <w:rPr>
+          <w:noProof/>
+          <w:lang w:val="en-US"/>
+        </w:rPr>
+        <mc:AlternateContent>
+          <mc:Choice Requires="wps">
+            <w:drawing>
+              <wp:anchor distT="0" distB="0" distL="114300" distR="114300" simplePos="0" relativeHeight="251674624" behindDoc="0" locked="0" layoutInCell="1" allowOverlap="1" wp14:anchorId="3FB42763" wp14:editId="7F90668D">
+                <wp:simplePos x="0" y="0"/>
+                <wp:positionH relativeFrom="column">
+                  <wp:posOffset>8326755</wp:posOffset>
+                </wp:positionH>
+                <wp:positionV relativeFrom="paragraph">
+                  <wp:posOffset>120015</wp:posOffset>
+                </wp:positionV>
+                <wp:extent cx="1518920" cy="1209040"/>
                 <wp:effectExtent l="0" t="0" r="17780" b="10160"/>
                 <wp:wrapNone/>
                 <wp:docPr id="10" name="Text Box 10"/>
@@ -1658,7 +1919,7 @@
                       <wps:spPr>
                         <a:xfrm>
                           <a:off x="0" y="0"/>
-                          <a:ext cx="1518920" cy="1209367"/>
+                          <a:ext cx="1518920" cy="1209040"/>
                         </a:xfrm>
                         <a:prstGeom prst="rect">
                           <a:avLst/>
@@ -1689,19 +1950,7 @@
                           </w:p>
                           <w:p>
                             <w:r>
-                              <w:t>Random sample</w:t>
-                            </w:r>
-                            <w:r>
-                              <w:t xml:space="preserve"> of both </w:t>
-                            </w:r>
-                            <w:r>
-                              <w:t xml:space="preserve">non-selected </w:t>
-                            </w:r>
-                            <w:r>
-                              <w:t xml:space="preserve">and selected </w:t>
-                            </w:r>
-                            <w:r>
-                              <w:t>articles for human evaluation</w:t>
+                              <w:t>Random sample of both non-selected and selected articles for human evaluation</w:t>
                             </w:r>
                           </w:p>
                         </w:txbxContent>
@@ -1723,7 +1972,7 @@
           </mc:Choice>
           <mc:Fallback>
             <w:pict>
-              <v:shape w14:anchorId="6E970DBB" id="Text Box 10" o:spid="_x0000_s1034" type="#_x0000_t202" style="position:absolute;margin-left:652.65pt;margin-top:14.6pt;width:119.6pt;height:95.25pt;z-index:251674624;visibility:visible;mso-wrap-style:square;mso-height-percent:0;mso-wrap-distance-left:9pt;mso-wrap-distance-top:0;mso-wrap-distance-right:9pt;mso-wrap-distance-bottom:0;mso-position-horizontal:absolute;mso-position-horizontal-relative:text;mso-position-vertical:absolute;mso-position-vertical-relative:text;mso-height-percent:0;mso-height-relative:margin;v-text-anchor:top" o:gfxdata="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" fillcolor="white [3201]" strokeweight=".5pt">
+              <v:shape w14:anchorId="3FB42763" id="Text Box 10" o:spid="_x0000_s1035" type="#_x0000_t202" style="position:absolute;margin-left:655.65pt;margin-top:9.45pt;width:119.6pt;height:95.2pt;z-index:251674624;visibility:visible;mso-wrap-style:square;mso-height-percent:0;mso-wrap-distance-left:9pt;mso-wrap-distance-top:0;mso-wrap-distance-right:9pt;mso-wrap-distance-bottom:0;mso-position-horizontal:absolute;mso-position-horizontal-relative:text;mso-position-vertical:absolute;mso-position-vertical-relative:text;mso-height-percent:0;mso-height-relative:margin;v-text-anchor:top" o:gfxdata="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" fillcolor="white [3201]" strokeweight=".5pt">
                 <v:textbox>
                   <w:txbxContent>
                     <w:p>
@@ -1741,19 +1990,7 @@
                     </w:p>
                     <w:p>
                       <w:r>
-                        <w:t>Random sample</w:t>
-                      </w:r>
-                      <w:r>
-                        <w:t xml:space="preserve"> of both </w:t>
-                      </w:r>
-                      <w:r>
-                        <w:t xml:space="preserve">non-selected </w:t>
-                      </w:r>
-                      <w:r>
-                        <w:t xml:space="preserve">and selected </w:t>
-                      </w:r>
-                      <w:r>
-                        <w:t>articles for human evaluation</w:t>
+                        <w:t>Random sample of both non-selected and selected articles for human evaluation</w:t>
                       </w:r>
                     </w:p>
                   </w:txbxContent>
@@ -1763,24 +2000,23 @@
           </mc:Fallback>
         </mc:AlternateContent>
       </w:r>
-    </w:p>
-    <w:p>
       <w:r>
         <w:rPr>
           <w:noProof/>
+          <w:lang w:val="en-US"/>
         </w:rPr>
         <mc:AlternateContent>
           <mc:Choice Requires="wps">
             <w:drawing>
-              <wp:anchor distT="0" distB="0" distL="114300" distR="114300" simplePos="0" relativeHeight="251663360" behindDoc="0" locked="0" layoutInCell="1" allowOverlap="1" wp14:anchorId="34676487" wp14:editId="7D885493">
+              <wp:anchor distT="0" distB="0" distL="114300" distR="114300" simplePos="0" relativeHeight="251663360" behindDoc="0" locked="0" layoutInCell="1" allowOverlap="1" wp14:anchorId="2ECDDE5F" wp14:editId="64AA97DA">
                 <wp:simplePos x="0" y="0"/>
                 <wp:positionH relativeFrom="column">
-                  <wp:posOffset>1268361</wp:posOffset>
+                  <wp:posOffset>1306830</wp:posOffset>
                 </wp:positionH>
                 <wp:positionV relativeFrom="paragraph">
-                  <wp:posOffset>87548</wp:posOffset>
+                  <wp:posOffset>208280</wp:posOffset>
                 </wp:positionV>
-                <wp:extent cx="6282813" cy="914400"/>
+                <wp:extent cx="6282690" cy="914400"/>
                 <wp:effectExtent l="0" t="0" r="16510" b="12700"/>
                 <wp:wrapNone/>
                 <wp:docPr id="3" name="Text Box 3"/>
@@ -1792,7 +2028,7 @@
                       <wps:spPr>
                         <a:xfrm>
                           <a:off x="0" y="0"/>
-                          <a:ext cx="6282813" cy="914400"/>
+                          <a:ext cx="6282690" cy="914400"/>
                         </a:xfrm>
                         <a:prstGeom prst="rect">
                           <a:avLst/>
@@ -1830,12 +2066,7 @@
                               <w:t>stage is to identify the set of articles to be coded for further analysis. We use a classifier</w:t>
                             </w:r>
                             <w:r>
-                              <w:t xml:space="preserve"> trained on classified articles by coders to identify relevant electio</w:t>
-                            </w:r>
-                            <w:bookmarkStart w:id="0" w:name="_GoBack"/>
-                            <w:bookmarkEnd w:id="0"/>
-                            <w:r>
-                              <w:t>n violence articles based on the full OCR.</w:t>
+                              <w:t xml:space="preserve"> trained on classified articles by coders to identify relevant election violence articles based on the full OCR.</w:t>
                             </w:r>
                           </w:p>
                         </w:txbxContent>
@@ -1860,7 +2091,7 @@
           </mc:Choice>
           <mc:Fallback>
             <w:pict>
-              <v:shape w14:anchorId="34676487" id="Text Box 3" o:spid="_x0000_s1035" type="#_x0000_t202" style="position:absolute;margin-left:99.85pt;margin-top:6.9pt;width:494.7pt;height:1in;z-index:251663360;visibility:visible;mso-wrap-style:square;mso-width-percent:0;mso-height-percent:0;mso-wrap-distance-left:9pt;mso-wrap-distance-top:0;mso-wrap-distance-right:9pt;mso-wrap-distance-bottom:0;mso-position-horizontal:absolute;mso-position-horizontal-relative:text;mso-position-vertical:absolute;mso-position-vertical-relative:text;mso-width-percent:0;mso-height-percent:0;mso-width-relative:margin;mso-height-relative:margin;v-text-anchor:top" o:gfxdata="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" fillcolor="white [3201]" strokeweight=".5pt">
+              <v:shape w14:anchorId="2ECDDE5F" id="Text Box 3" o:spid="_x0000_s1036" type="#_x0000_t202" style="position:absolute;margin-left:102.9pt;margin-top:16.4pt;width:494.7pt;height:1in;z-index:251663360;visibility:visible;mso-wrap-style:square;mso-width-percent:0;mso-height-percent:0;mso-wrap-distance-left:9pt;mso-wrap-distance-top:0;mso-wrap-distance-right:9pt;mso-wrap-distance-bottom:0;mso-position-horizontal:absolute;mso-position-horizontal-relative:text;mso-position-vertical:absolute;mso-position-vertical-relative:text;mso-width-percent:0;mso-height-percent:0;mso-width-relative:margin;mso-height-relative:margin;v-text-anchor:top" o:gfxdata="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" fillcolor="white [3201]" strokeweight=".5pt">
                 <v:textbox>
                   <w:txbxContent>
                     <w:p>
@@ -1885,12 +2116,7 @@
                         <w:t>stage is to identify the set of articles to be coded for further analysis. We use a classifier</w:t>
                       </w:r>
                       <w:r>
-                        <w:t xml:space="preserve"> trained on classified articles by coders to identify relevant electio</w:t>
-                      </w:r>
-                      <w:bookmarkStart w:id="1" w:name="_GoBack"/>
-                      <w:bookmarkEnd w:id="1"/>
-                      <w:r>
-                        <w:t>n violence articles based on the full OCR.</w:t>
+                        <w:t xml:space="preserve"> trained on classified articles by coders to identify relevant election violence articles based on the full OCR.</w:t>
                       </w:r>
                     </w:p>
                   </w:txbxContent>
@@ -1902,26 +2128,30 @@
       </w:r>
     </w:p>
     <w:p/>
+    <w:p/>
+    <w:p/>
+    <w:p/>
     <w:p>
       <w:r>
         <w:rPr>
           <w:noProof/>
+          <w:lang w:val="en-US"/>
         </w:rPr>
         <mc:AlternateContent>
           <mc:Choice Requires="wps">
             <w:drawing>
-              <wp:anchor distT="0" distB="0" distL="114300" distR="114300" simplePos="0" relativeHeight="251683840" behindDoc="0" locked="0" layoutInCell="1" allowOverlap="1">
+              <wp:anchor distT="0" distB="0" distL="114300" distR="114300" simplePos="0" relativeHeight="251695104" behindDoc="0" locked="0" layoutInCell="1" allowOverlap="1" wp14:anchorId="5BA16918" wp14:editId="5B7E6751">
                 <wp:simplePos x="0" y="0"/>
                 <wp:positionH relativeFrom="column">
-                  <wp:posOffset>7551174</wp:posOffset>
+                  <wp:posOffset>4394835</wp:posOffset>
                 </wp:positionH>
                 <wp:positionV relativeFrom="paragraph">
-                  <wp:posOffset>187386</wp:posOffset>
+                  <wp:posOffset>190500</wp:posOffset>
                 </wp:positionV>
-                <wp:extent cx="737420" cy="0"/>
-                <wp:effectExtent l="0" t="63500" r="0" b="76200"/>
+                <wp:extent cx="0" cy="228600"/>
+                <wp:effectExtent l="50800" t="0" r="76200" b="76200"/>
                 <wp:wrapNone/>
-                <wp:docPr id="19" name="Straight Arrow Connector 19"/>
+                <wp:docPr id="28" name="Straight Arrow Connector 28"/>
                 <wp:cNvGraphicFramePr/>
                 <a:graphic xmlns:a="http://schemas.openxmlformats.org/drawingml/2006/main">
                   <a:graphicData uri="http://schemas.microsoft.com/office/word/2010/wordprocessingShape">
@@ -1930,7 +2160,7 @@
                       <wps:spPr>
                         <a:xfrm>
                           <a:off x="0" y="0"/>
-                          <a:ext cx="737420" cy="0"/>
+                          <a:ext cx="0" cy="228600"/>
                         </a:xfrm>
                         <a:prstGeom prst="straightConnector1">
                           <a:avLst/>
@@ -1962,7 +2192,7 @@
           </mc:Choice>
           <mc:Fallback>
             <w:pict>
-              <v:shape w14:anchorId="2D941BE0" id="Straight Arrow Connector 19" o:spid="_x0000_s1026" type="#_x0000_t32" style="position:absolute;margin-left:594.6pt;margin-top:14.75pt;width:58.05pt;height:0;z-index:251683840;visibility:visible;mso-wrap-style:square;mso-wrap-distance-left:9pt;mso-wrap-distance-top:0;mso-wrap-distance-right:9pt;mso-wrap-distance-bottom:0;mso-position-horizontal:absolute;mso-position-horizontal-relative:text;mso-position-vertical:absolute;mso-position-vertical-relative:text" o:gfxdata="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" strokecolor="black [3200]" strokeweight=".5pt">
+              <v:shape w14:anchorId="6537927F" id="Straight Arrow Connector 28" o:spid="_x0000_s1026" type="#_x0000_t32" style="position:absolute;margin-left:346.05pt;margin-top:15pt;width:0;height:18pt;z-index:251695104;visibility:visible;mso-wrap-style:square;mso-wrap-distance-left:9pt;mso-wrap-distance-top:0;mso-wrap-distance-right:9pt;mso-wrap-distance-bottom:0;mso-position-horizontal:absolute;mso-position-horizontal-relative:text;mso-position-vertical:absolute;mso-position-vertical-relative:text" o:gfxdata="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" strokecolor="black [3200]" strokeweight=".5pt">
                 <v:stroke endarrow="block" joinstyle="miter"/>
               </v:shape>
             </w:pict>
@@ -1970,155 +2200,22 @@
         </mc:AlternateContent>
       </w:r>
     </w:p>
-    <w:p/>
-    <w:p/>
     <w:p>
       <w:r>
         <w:rPr>
           <w:noProof/>
+          <w:lang w:val="en-US"/>
         </w:rPr>
         <mc:AlternateContent>
           <mc:Choice Requires="wps">
             <w:drawing>
-              <wp:anchor distT="0" distB="0" distL="114300" distR="114300" simplePos="0" relativeHeight="251686912" behindDoc="0" locked="0" layoutInCell="1" allowOverlap="1">
+              <wp:anchor distT="0" distB="0" distL="114300" distR="114300" simplePos="0" relativeHeight="251685888" behindDoc="0" locked="0" layoutInCell="1" allowOverlap="1" wp14:anchorId="7CE16451" wp14:editId="3402C840">
                 <wp:simplePos x="0" y="0"/>
                 <wp:positionH relativeFrom="column">
-                  <wp:posOffset>4350774</wp:posOffset>
+                  <wp:posOffset>2913380</wp:posOffset>
                 </wp:positionH>
                 <wp:positionV relativeFrom="paragraph">
-                  <wp:posOffset>71673</wp:posOffset>
-                </wp:positionV>
-                <wp:extent cx="0" cy="339213"/>
-                <wp:effectExtent l="63500" t="0" r="38100" b="41910"/>
-                <wp:wrapNone/>
-                <wp:docPr id="21" name="Straight Arrow Connector 21"/>
-                <wp:cNvGraphicFramePr/>
-                <a:graphic xmlns:a="http://schemas.openxmlformats.org/drawingml/2006/main">
-                  <a:graphicData uri="http://schemas.microsoft.com/office/word/2010/wordprocessingShape">
-                    <wps:wsp>
-                      <wps:cNvCnPr/>
-                      <wps:spPr>
-                        <a:xfrm>
-                          <a:off x="0" y="0"/>
-                          <a:ext cx="0" cy="339213"/>
-                        </a:xfrm>
-                        <a:prstGeom prst="straightConnector1">
-                          <a:avLst/>
-                        </a:prstGeom>
-                        <a:ln>
-                          <a:tailEnd type="triangle"/>
-                        </a:ln>
-                      </wps:spPr>
-                      <wps:style>
-                        <a:lnRef idx="1">
-                          <a:schemeClr val="dk1"/>
-                        </a:lnRef>
-                        <a:fillRef idx="0">
-                          <a:schemeClr val="dk1"/>
-                        </a:fillRef>
-                        <a:effectRef idx="0">
-                          <a:schemeClr val="dk1"/>
-                        </a:effectRef>
-                        <a:fontRef idx="minor">
-                          <a:schemeClr val="tx1"/>
-                        </a:fontRef>
-                      </wps:style>
-                      <wps:bodyPr/>
-                    </wps:wsp>
-                  </a:graphicData>
-                </a:graphic>
-              </wp:anchor>
-            </w:drawing>
-          </mc:Choice>
-          <mc:Fallback>
-            <w:pict>
-              <v:shape w14:anchorId="24E4A8DE" id="Straight Arrow Connector 21" o:spid="_x0000_s1026" type="#_x0000_t32" style="position:absolute;margin-left:342.6pt;margin-top:5.65pt;width:0;height:26.7pt;z-index:251686912;visibility:visible;mso-wrap-style:square;mso-wrap-distance-left:9pt;mso-wrap-distance-top:0;mso-wrap-distance-right:9pt;mso-wrap-distance-bottom:0;mso-position-horizontal:absolute;mso-position-horizontal-relative:text;mso-position-vertical:absolute;mso-position-vertical-relative:text" o:gfxdata="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" strokecolor="black [3200]" strokeweight=".5pt">
-                <v:stroke endarrow="block" joinstyle="miter"/>
-              </v:shape>
-            </w:pict>
-          </mc:Fallback>
-        </mc:AlternateContent>
-      </w:r>
-    </w:p>
-    <w:p/>
-    <w:p>
-      <w:r>
-        <w:rPr>
-          <w:noProof/>
-        </w:rPr>
-        <mc:AlternateContent>
-          <mc:Choice Requires="wps">
-            <w:drawing>
-              <wp:anchor distT="0" distB="0" distL="114300" distR="114300" simplePos="0" relativeHeight="251687936" behindDoc="0" locked="0" layoutInCell="1" allowOverlap="1">
-                <wp:simplePos x="0" y="0"/>
-                <wp:positionH relativeFrom="column">
-                  <wp:posOffset>781665</wp:posOffset>
-                </wp:positionH>
-                <wp:positionV relativeFrom="paragraph">
-                  <wp:posOffset>245253</wp:posOffset>
-                </wp:positionV>
-                <wp:extent cx="1976283" cy="29497"/>
-                <wp:effectExtent l="0" t="0" r="17780" b="21590"/>
-                <wp:wrapNone/>
-                <wp:docPr id="22" name="Straight Connector 22"/>
-                <wp:cNvGraphicFramePr/>
-                <a:graphic xmlns:a="http://schemas.openxmlformats.org/drawingml/2006/main">
-                  <a:graphicData uri="http://schemas.microsoft.com/office/word/2010/wordprocessingShape">
-                    <wps:wsp>
-                      <wps:cNvCnPr/>
-                      <wps:spPr>
-                        <a:xfrm flipH="1" flipV="1">
-                          <a:off x="0" y="0"/>
-                          <a:ext cx="1976283" cy="29497"/>
-                        </a:xfrm>
-                        <a:prstGeom prst="line">
-                          <a:avLst/>
-                        </a:prstGeom>
-                      </wps:spPr>
-                      <wps:style>
-                        <a:lnRef idx="1">
-                          <a:schemeClr val="dk1"/>
-                        </a:lnRef>
-                        <a:fillRef idx="0">
-                          <a:schemeClr val="dk1"/>
-                        </a:fillRef>
-                        <a:effectRef idx="0">
-                          <a:schemeClr val="dk1"/>
-                        </a:effectRef>
-                        <a:fontRef idx="minor">
-                          <a:schemeClr val="tx1"/>
-                        </a:fontRef>
-                      </wps:style>
-                      <wps:bodyPr/>
-                    </wps:wsp>
-                  </a:graphicData>
-                </a:graphic>
-              </wp:anchor>
-            </w:drawing>
-          </mc:Choice>
-          <mc:Fallback>
-            <w:pict>
-              <v:line w14:anchorId="56CEA2F1" id="Straight Connector 22" o:spid="_x0000_s1026" style="position:absolute;flip:x y;z-index:251687936;visibility:visible;mso-wrap-style:square;mso-wrap-distance-left:9pt;mso-wrap-distance-top:0;mso-wrap-distance-right:9pt;mso-wrap-distance-bottom:0;mso-position-horizontal:absolute;mso-position-horizontal-relative:text;mso-position-vertical:absolute;mso-position-vertical-relative:text" from="61.55pt,19.3pt" to="217.15pt,21.6pt" o:gfxdata="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" strokecolor="black [3200]" strokeweight=".5pt">
-                <v:stroke joinstyle="miter"/>
-              </v:line>
-            </w:pict>
-          </mc:Fallback>
-        </mc:AlternateContent>
-      </w:r>
-      <w:r>
-        <w:rPr>
-          <w:noProof/>
-        </w:rPr>
-        <mc:AlternateContent>
-          <mc:Choice Requires="wps">
-            <w:drawing>
-              <wp:anchor distT="0" distB="0" distL="114300" distR="114300" simplePos="0" relativeHeight="251685888" behindDoc="0" locked="0" layoutInCell="1" allowOverlap="1" wp14:anchorId="5908227D" wp14:editId="281FEB0E">
-                <wp:simplePos x="0" y="0"/>
-                <wp:positionH relativeFrom="column">
-                  <wp:posOffset>2772697</wp:posOffset>
-                </wp:positionH>
-                <wp:positionV relativeFrom="paragraph">
-                  <wp:posOffset>24028</wp:posOffset>
+                  <wp:posOffset>231775</wp:posOffset>
                 </wp:positionV>
                 <wp:extent cx="3155950" cy="486696"/>
                 <wp:effectExtent l="0" t="0" r="19050" b="8890"/>
@@ -2153,7 +2250,13 @@
                               <w:jc w:val="center"/>
                             </w:pPr>
                             <w:r>
-                              <w:t>Download PDF image, upload to platform, and assign t coders</w:t>
+                              <w:t>Download PDF image, upload to platform, and assign t</w:t>
+                            </w:r>
+                            <w:r>
+                              <w:t>o</w:t>
+                            </w:r>
+                            <w:r>
+                              <w:t xml:space="preserve"> coders</w:t>
                             </w:r>
                           </w:p>
                         </w:txbxContent>
@@ -2178,7 +2281,7 @@
           </mc:Choice>
           <mc:Fallback>
             <w:pict>
-              <v:shape w14:anchorId="5908227D" id="Text Box 20" o:spid="_x0000_s1036" type="#_x0000_t202" style="position:absolute;margin-left:218.3pt;margin-top:1.9pt;width:248.5pt;height:38.3pt;z-index:251685888;visibility:visible;mso-wrap-style:square;mso-width-percent:0;mso-height-percent:0;mso-wrap-distance-left:9pt;mso-wrap-distance-top:0;mso-wrap-distance-right:9pt;mso-wrap-distance-bottom:0;mso-position-horizontal:absolute;mso-position-horizontal-relative:text;mso-position-vertical:absolute;mso-position-vertical-relative:text;mso-width-percent:0;mso-height-percent:0;mso-width-relative:margin;mso-height-relative:margin;v-text-anchor:top" o:gfxdata="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" fillcolor="white [3201]" strokeweight=".5pt">
+              <v:shape w14:anchorId="7CE16451" id="Text Box 20" o:spid="_x0000_s1037" type="#_x0000_t202" style="position:absolute;margin-left:229.4pt;margin-top:18.25pt;width:248.5pt;height:38.3pt;z-index:251685888;visibility:visible;mso-wrap-style:square;mso-width-percent:0;mso-height-percent:0;mso-wrap-distance-left:9pt;mso-wrap-distance-top:0;mso-wrap-distance-right:9pt;mso-wrap-distance-bottom:0;mso-position-horizontal:absolute;mso-position-horizontal-relative:text;mso-position-vertical:absolute;mso-position-vertical-relative:text;mso-width-percent:0;mso-height-percent:0;mso-width-relative:margin;mso-height-relative:margin;v-text-anchor:top" o:gfxdata="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" fillcolor="white [3201]" strokeweight=".5pt">
                 <v:textbox>
                   <w:txbxContent>
                     <w:p>
@@ -2186,12 +2289,82 @@
                         <w:jc w:val="center"/>
                       </w:pPr>
                       <w:r>
-                        <w:t>Download PDF image, upload to platform, and assign t coders</w:t>
+                        <w:t>Download PDF image, upload to platform, and assign t</w:t>
+                      </w:r>
+                      <w:r>
+                        <w:t>o</w:t>
+                      </w:r>
+                      <w:r>
+                        <w:t xml:space="preserve"> coders</w:t>
                       </w:r>
                     </w:p>
                   </w:txbxContent>
                 </v:textbox>
               </v:shape>
+            </w:pict>
+          </mc:Fallback>
+        </mc:AlternateContent>
+      </w:r>
+      <w:r>
+        <w:rPr>
+          <w:noProof/>
+          <w:lang w:val="en-US"/>
+        </w:rPr>
+        <mc:AlternateContent>
+          <mc:Choice Requires="wps">
+            <w:drawing>
+              <wp:anchor distT="0" distB="0" distL="114300" distR="114300" simplePos="0" relativeHeight="251687936" behindDoc="0" locked="0" layoutInCell="1" allowOverlap="1" wp14:anchorId="166CD5A9" wp14:editId="068BFEB6">
+                <wp:simplePos x="0" y="0"/>
+                <wp:positionH relativeFrom="column">
+                  <wp:posOffset>845185</wp:posOffset>
+                </wp:positionH>
+                <wp:positionV relativeFrom="paragraph">
+                  <wp:posOffset>463550</wp:posOffset>
+                </wp:positionV>
+                <wp:extent cx="1976283" cy="29497"/>
+                <wp:effectExtent l="0" t="0" r="17780" b="21590"/>
+                <wp:wrapNone/>
+                <wp:docPr id="22" name="Straight Connector 22"/>
+                <wp:cNvGraphicFramePr/>
+                <a:graphic xmlns:a="http://schemas.openxmlformats.org/drawingml/2006/main">
+                  <a:graphicData uri="http://schemas.microsoft.com/office/word/2010/wordprocessingShape">
+                    <wps:wsp>
+                      <wps:cNvCnPr/>
+                      <wps:spPr>
+                        <a:xfrm flipH="1" flipV="1">
+                          <a:off x="0" y="0"/>
+                          <a:ext cx="1976283" cy="29497"/>
+                        </a:xfrm>
+                        <a:prstGeom prst="line">
+                          <a:avLst/>
+                        </a:prstGeom>
+                      </wps:spPr>
+                      <wps:style>
+                        <a:lnRef idx="1">
+                          <a:schemeClr val="dk1"/>
+                        </a:lnRef>
+                        <a:fillRef idx="0">
+                          <a:schemeClr val="dk1"/>
+                        </a:fillRef>
+                        <a:effectRef idx="0">
+                          <a:schemeClr val="dk1"/>
+                        </a:effectRef>
+                        <a:fontRef idx="minor">
+                          <a:schemeClr val="tx1"/>
+                        </a:fontRef>
+                      </wps:style>
+                      <wps:bodyPr/>
+                    </wps:wsp>
+                  </a:graphicData>
+                </a:graphic>
+              </wp:anchor>
+            </w:drawing>
+          </mc:Choice>
+          <mc:Fallback>
+            <w:pict>
+              <v:line w14:anchorId="3C7FF28F" id="Straight Connector 22" o:spid="_x0000_s1026" style="position:absolute;flip:x y;z-index:251687936;visibility:visible;mso-wrap-style:square;mso-wrap-distance-left:9pt;mso-wrap-distance-top:0;mso-wrap-distance-right:9pt;mso-wrap-distance-bottom:0;mso-position-horizontal:absolute;mso-position-horizontal-relative:text;mso-position-vertical:absolute;mso-position-vertical-relative:text" from="66.55pt,36.5pt" to="222.15pt,38.8pt" o:gfxdata="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" strokecolor="black [3200]" strokeweight=".5pt">
+                <v:stroke joinstyle="miter"/>
+              </v:line>
             </w:pict>
           </mc:Fallback>
         </mc:AlternateContent>
@@ -2208,7 +2381,7 @@
 </file>
 
 <file path=word/styles.xml><?xml version="1.0" encoding="utf-8"?>
-<w:styles xmlns:mc="http://schemas.openxmlformats.org/markup-compatibility/2006" xmlns:r="http://schemas.openxmlformats.org/officeDocument/2006/relationships" xmlns:w="http://schemas.openxmlformats.org/wordprocessingml/2006/main" xmlns:w14="http://schemas.microsoft.com/office/word/2010/wordml" xmlns:w15="http://schemas.microsoft.com/office/word/2012/wordml" xmlns:w16cid="http://schemas.microsoft.com/office/word/2016/wordml/cid" xmlns:w16se="http://schemas.microsoft.com/office/word/2015/wordml/symex" mc:Ignorable="w14 w15 w16se w16cid">
+<w:styles xmlns:mc="http://schemas.openxmlformats.org/markup-compatibility/2006" xmlns:r="http://schemas.openxmlformats.org/officeDocument/2006/relationships" xmlns:w="http://schemas.openxmlformats.org/wordprocessingml/2006/main" xmlns:w14="http://schemas.microsoft.com/office/word/2010/wordml" xmlns:w15="http://schemas.microsoft.com/office/word/2012/wordml" mc:Ignorable="w14 w15">
   <w:docDefaults>
     <w:rPrDefault>
       <w:rPr>
@@ -2220,7 +2393,7 @@
     </w:rPrDefault>
     <w:pPrDefault/>
   </w:docDefaults>
-  <w:latentStyles w:defLockedState="0" w:defUIPriority="99" w:defSemiHidden="0" w:defUnhideWhenUsed="0" w:defQFormat="0" w:count="375">
+  <w:latentStyles w:defLockedState="0" w:defUIPriority="99" w:defSemiHidden="0" w:defUnhideWhenUsed="0" w:defQFormat="0" w:count="382">
     <w:lsdException w:name="Normal" w:uiPriority="0" w:qFormat="1"/>
     <w:lsdException w:name="heading 1" w:uiPriority="9" w:qFormat="1"/>
     <w:lsdException w:name="heading 2" w:semiHidden="1" w:uiPriority="9" w:unhideWhenUsed="1" w:qFormat="1"/>
@@ -2594,8 +2767,6 @@
     <w:lsdException w:name="List Table 7 Colorful Accent 6" w:uiPriority="52"/>
     <w:lsdException w:name="Mention" w:semiHidden="1" w:unhideWhenUsed="1"/>
     <w:lsdException w:name="Smart Hyperlink" w:semiHidden="1" w:unhideWhenUsed="1"/>
-    <w:lsdException w:name="Hashtag" w:semiHidden="1" w:unhideWhenUsed="1"/>
-    <w:lsdException w:name="Unresolved Mention" w:semiHidden="1" w:unhideWhenUsed="1"/>
   </w:latentStyles>
   <w:style w:type="paragraph" w:default="1" w:styleId="Normal">
     <w:name w:val="Normal"/>
@@ -2931,7 +3102,7 @@
 </file>
 
 <file path=customXml/itemProps1.xml><?xml version="1.0" encoding="utf-8"?>
-<ds:datastoreItem xmlns:ds="http://schemas.openxmlformats.org/officeDocument/2006/customXml" ds:itemID="{F9ED85FB-7689-FA47-BCAC-BAFDED8796F9}">
+<ds:datastoreItem xmlns:ds="http://schemas.openxmlformats.org/officeDocument/2006/customXml" ds:itemID="{7E8BF6BB-FED6-3044-89A1-1B175DA4ACCC}">
   <ds:schemaRefs>
     <ds:schemaRef ds:uri="http://schemas.openxmlformats.org/officeDocument/2006/bibliography"/>
   </ds:schemaRefs>

</xml_diff>